<commit_message>
updated the draft report
</commit_message>
<xml_diff>
--- a/tools/playground/data_access_modes_study.docx
+++ b/tools/playground/data_access_modes_study.docx
@@ -1,6 +1,6 @@
 
 <file path=word/document.xml><?xml version="1.0" encoding="utf-8"?>
-<w:document xmlns:wpc="http://schemas.microsoft.com/office/word/2010/wordprocessingCanvas" xmlns:cx="http://schemas.microsoft.com/office/drawing/2014/chartex" xmlns:cx1="http://schemas.microsoft.com/office/drawing/2015/9/8/chartex" xmlns:cx2="http://schemas.microsoft.com/office/drawing/2015/10/21/chartex" xmlns:cx3="http://schemas.microsoft.com/office/drawing/2016/5/9/chartex" xmlns:cx4="http://schemas.microsoft.com/office/drawing/2016/5/10/chartex" xmlns:cx5="http://schemas.microsoft.com/office/drawing/2016/5/11/chartex" xmlns:cx6="http://schemas.microsoft.com/office/drawing/2016/5/12/chartex" xmlns:cx7="http://schemas.microsoft.com/office/drawing/2016/5/13/chartex" xmlns:cx8="http://schemas.microsoft.com/office/drawing/2016/5/14/chartex" xmlns:mc="http://schemas.openxmlformats.org/markup-compatibility/2006" xmlns:aink="http://schemas.microsoft.com/office/drawing/2016/ink" xmlns:am3d="http://schemas.microsoft.com/office/drawing/2017/model3d" xmlns:o="urn:schemas-microsoft-com:office:office" xmlns:r="http://schemas.openxmlformats.org/officeDocument/2006/relationships" xmlns:m="http://schemas.openxmlformats.org/officeDocument/2006/math" xmlns:v="urn:schemas-microsoft-com:vml" xmlns:wp14="http://schemas.microsoft.com/office/word/2010/wordprocessingDrawing" xmlns:wp="http://schemas.openxmlformats.org/drawingml/2006/wordprocessingDrawing" xmlns:w10="urn:schemas-microsoft-com:office:word" xmlns:w="http://schemas.openxmlformats.org/wordprocessingml/2006/main" xmlns:w14="http://schemas.microsoft.com/office/word/2010/wordml" xmlns:w15="http://schemas.microsoft.com/office/word/2012/wordml" xmlns:w16cex="http://schemas.microsoft.com/office/word/2018/wordml/cex" xmlns:w16cid="http://schemas.microsoft.com/office/word/2016/wordml/cid" xmlns:w16="http://schemas.microsoft.com/office/word/2018/wordml" xmlns:w16se="http://schemas.microsoft.com/office/word/2015/wordml/symex" xmlns:wpg="http://schemas.microsoft.com/office/word/2010/wordprocessingGroup" xmlns:wpi="http://schemas.microsoft.com/office/word/2010/wordprocessingInk" xmlns:wne="http://schemas.microsoft.com/office/word/2006/wordml" xmlns:wps="http://schemas.microsoft.com/office/word/2010/wordprocessingShape" mc:Ignorable="w14 w15 w16se w16cid w16 w16cex wp14">
+<w:document xmlns:wpc="http://schemas.microsoft.com/office/word/2010/wordprocessingCanvas" xmlns:cx="http://schemas.microsoft.com/office/drawing/2014/chartex" xmlns:cx1="http://schemas.microsoft.com/office/drawing/2015/9/8/chartex" xmlns:cx2="http://schemas.microsoft.com/office/drawing/2015/10/21/chartex" xmlns:cx3="http://schemas.microsoft.com/office/drawing/2016/5/9/chartex" xmlns:cx4="http://schemas.microsoft.com/office/drawing/2016/5/10/chartex" xmlns:cx5="http://schemas.microsoft.com/office/drawing/2016/5/11/chartex" xmlns:cx6="http://schemas.microsoft.com/office/drawing/2016/5/12/chartex" xmlns:cx7="http://schemas.microsoft.com/office/drawing/2016/5/13/chartex" xmlns:cx8="http://schemas.microsoft.com/office/drawing/2016/5/14/chartex" xmlns:mc="http://schemas.openxmlformats.org/markup-compatibility/2006" xmlns:aink="http://schemas.microsoft.com/office/drawing/2016/ink" xmlns:am3d="http://schemas.microsoft.com/office/drawing/2017/model3d" xmlns:o="urn:schemas-microsoft-com:office:office" xmlns:r="http://schemas.openxmlformats.org/officeDocument/2006/relationships" xmlns:m="http://schemas.openxmlformats.org/officeDocument/2006/math" xmlns:v="urn:schemas-microsoft-com:vml" xmlns:wp14="http://schemas.microsoft.com/office/word/2010/wordprocessingDrawing" xmlns:wp="http://schemas.openxmlformats.org/drawingml/2006/wordprocessingDrawing" xmlns:w10="urn:schemas-microsoft-com:office:word" xmlns:w="http://schemas.openxmlformats.org/wordprocessingml/2006/main" xmlns:w14="http://schemas.microsoft.com/office/word/2010/wordml" xmlns:w15="http://schemas.microsoft.com/office/word/2012/wordml" xmlns:w16cex="http://schemas.microsoft.com/office/word/2018/wordml/cex" xmlns:w16cid="http://schemas.microsoft.com/office/word/2016/wordml/cid" xmlns:w16="http://schemas.microsoft.com/office/word/2018/wordml" xmlns:w16sdtdh="http://schemas.microsoft.com/office/word/2020/wordml/sdtdatahash" xmlns:w16se="http://schemas.microsoft.com/office/word/2015/wordml/symex" xmlns:wpg="http://schemas.microsoft.com/office/word/2010/wordprocessingGroup" xmlns:wpi="http://schemas.microsoft.com/office/word/2010/wordprocessingInk" xmlns:wne="http://schemas.microsoft.com/office/word/2006/wordml" xmlns:wps="http://schemas.microsoft.com/office/word/2010/wordprocessingShape" mc:Ignorable="w14 w15 w16se w16cid w16 w16cex w16sdtdh wp14">
   <w:body>
     <w:p>
       <w:pPr>
@@ -18,7 +18,13 @@
     </w:p>
     <w:p>
       <w:r>
-        <w:t>4/16/2021</w:t>
+        <w:t>4/</w:t>
+      </w:r>
+      <w:r>
+        <w:t>29</w:t>
+      </w:r>
+      <w:r>
+        <w:t>/2021</w:t>
       </w:r>
     </w:p>
     <w:p>
@@ -138,18 +144,28 @@
         <w:ind w:firstLine="720"/>
       </w:pPr>
       <w:r>
-        <w:t>All s</w:t>
-      </w:r>
-      <w:r>
-        <w:t>cripts were run on computers outside of NCBI network.</w:t>
-      </w:r>
-    </w:p>
-    <w:p>
-      <w:pPr>
-        <w:ind w:firstLine="720"/>
-      </w:pPr>
-      <w:r>
-        <w:t>All fastq-dump instances are debug-builds with a deep level of logging turned on.</w:t>
+        <w:t xml:space="preserve">All </w:t>
+      </w:r>
+      <w:r>
+        <w:t>experiments</w:t>
+      </w:r>
+      <w:r>
+        <w:t xml:space="preserve"> were run </w:t>
+      </w:r>
+      <w:r>
+        <w:t xml:space="preserve">from </w:t>
+      </w:r>
+      <w:r>
+        <w:t xml:space="preserve">outside of </w:t>
+      </w:r>
+      <w:r>
+        <w:t xml:space="preserve">the </w:t>
+      </w:r>
+      <w:r>
+        <w:t>NCBI network</w:t>
+      </w:r>
+      <w:r>
+        <w:t>, using Linux on non-virtual machines.</w:t>
       </w:r>
     </w:p>
     <w:p>
@@ -179,7 +195,7 @@
       <w:pPr>
         <w:ind w:firstLine="720"/>
       </w:pPr>
-      <w:hyperlink r:id="rId5" w:history="1">
+      <w:hyperlink r:id="rId8" w:history="1">
         <w:r>
           <w:rPr>
             <w:rStyle w:val="Hyperlink"/>
@@ -336,7 +352,15 @@
       </w:r>
       <w:r>
         <w:br/>
-        <w:t>The script will create a sqlite-database named '</w:t>
+        <w:t xml:space="preserve">The script will create a </w:t>
+      </w:r>
+      <w:proofErr w:type="spellStart"/>
+      <w:r>
+        <w:t>sqlite</w:t>
+      </w:r>
+      <w:proofErr w:type="spellEnd"/>
+      <w:r>
+        <w:t>-database named '</w:t>
       </w:r>
       <w:proofErr w:type="spellStart"/>
       <w:r>
@@ -351,7 +375,7 @@
       <w:r>
         <w:t xml:space="preserve">This small sqlite-database is attached to the ticket: </w:t>
       </w:r>
-      <w:hyperlink r:id="rId6" w:history="1">
+      <w:hyperlink r:id="rId9" w:history="1">
         <w:r>
           <w:rPr>
             <w:rStyle w:val="Hyperlink"/>
@@ -9278,6 +9302,16 @@
           <w:szCs w:val="32"/>
         </w:rPr>
       </w:pPr>
+    </w:p>
+    <w:p>
+      <w:pPr>
+        <w:rPr>
+          <w:rFonts w:asciiTheme="majorHAnsi" w:eastAsiaTheme="majorEastAsia" w:hAnsiTheme="majorHAnsi" w:cstheme="majorBidi"/>
+          <w:color w:val="2F5496" w:themeColor="accent1" w:themeShade="BF"/>
+          <w:sz w:val="32"/>
+          <w:szCs w:val="32"/>
+        </w:rPr>
+      </w:pPr>
       <w:r>
         <w:br w:type="page"/>
       </w:r>
@@ -9381,6 +9415,19 @@
     </w:p>
     <w:p>
       <w:r>
+        <w:t xml:space="preserve">Single files with partial reads </w:t>
+      </w:r>
+      <w:proofErr w:type="gramStart"/>
+      <w:r>
+        <w:t>is</w:t>
+      </w:r>
+      <w:proofErr w:type="gramEnd"/>
+      <w:r>
+        <w:t xml:space="preserve"> the mode of operation of the current SRA tools. Multiple files read in one request each is what we are simulating with a set of Python scripts.</w:t>
+      </w:r>
+    </w:p>
+    <w:p>
+      <w:r>
         <w:t>To test the hypothesis, we created a</w:t>
       </w:r>
       <w:r>
@@ -9395,12 +9442,24 @@
       <w:r>
         <w:t xml:space="preserve"> </w:t>
       </w:r>
-      <w:hyperlink r:id="rId7" w:history="1">
+      <w:hyperlink r:id="rId10" w:history="1">
         <w:r>
           <w:rPr>
             <w:rStyle w:val="Hyperlink"/>
           </w:rPr>
-          <w:t>writer2.py</w:t>
+          <w:t>writer2</w:t>
+        </w:r>
+        <w:r>
+          <w:rPr>
+            <w:rStyle w:val="Hyperlink"/>
+          </w:rPr>
+          <w:t>.</w:t>
+        </w:r>
+        <w:r>
+          <w:rPr>
+            <w:rStyle w:val="Hyperlink"/>
+          </w:rPr>
+          <w:t>py</w:t>
         </w:r>
       </w:hyperlink>
       <w:r>
@@ -9416,16 +9475,22 @@
         <w:t xml:space="preserve"> the Python binding of the VDB library to read </w:t>
       </w:r>
       <w:r>
-        <w:t xml:space="preserve">an unaligned </w:t>
-      </w:r>
-      <w:r>
-        <w:t xml:space="preserve">SRA run and produces a set of files representing a partitioning of the </w:t>
-      </w:r>
-      <w:r>
-        <w:t xml:space="preserve">SEQUENCE </w:t>
-      </w:r>
-      <w:r>
-        <w:t xml:space="preserve">table into </w:t>
+        <w:t xml:space="preserve">an </w:t>
+      </w:r>
+      <w:r>
+        <w:t xml:space="preserve">SRA run </w:t>
+      </w:r>
+      <w:r>
+        <w:t xml:space="preserve">(single or multiple table) </w:t>
+      </w:r>
+      <w:r>
+        <w:t xml:space="preserve">and produces a set of files representing a partitioning of the </w:t>
+      </w:r>
+      <w:r>
+        <w:t xml:space="preserve">data in each table </w:t>
+      </w:r>
+      <w:r>
+        <w:t xml:space="preserve">into </w:t>
       </w:r>
       <w:r>
         <w:rPr>
@@ -9487,13 +9552,13 @@
                     <pic:cNvPicPr/>
                   </pic:nvPicPr>
                   <pic:blipFill>
-                    <a:blip r:embed="rId8" cstate="print">
+                    <a:blip r:embed="rId11" cstate="print">
                       <a:extLst>
                         <a:ext uri="{28A0092B-C50C-407E-A947-70E740481C1C}">
                           <a14:useLocalDpi xmlns:a14="http://schemas.microsoft.com/office/drawing/2010/main" val="0"/>
                         </a:ext>
                         <a:ext uri="{96DAC541-7B7A-43D3-8B79-37D633B846F1}">
-                          <asvg:svgBlip xmlns:asvg="http://schemas.microsoft.com/office/drawing/2016/SVG/main" r:embed="rId9"/>
+                          <asvg:svgBlip xmlns:asvg="http://schemas.microsoft.com/office/drawing/2016/SVG/main" r:embed="rId12"/>
                         </a:ext>
                       </a:extLst>
                     </a:blip>
@@ -9542,26 +9607,77 @@
         <w:t xml:space="preserve">roup </w:t>
       </w:r>
       <w:r>
-        <w:t xml:space="preserve">blob </w:t>
-      </w:r>
-      <w:r>
-        <w:t>itself.</w:t>
+        <w:t>blob</w:t>
+      </w:r>
+      <w:r>
+        <w:t>s</w:t>
+      </w:r>
+      <w:r>
+        <w:t xml:space="preserve"> </w:t>
+      </w:r>
+      <w:r>
+        <w:t>themselves</w:t>
+      </w:r>
+      <w:r>
+        <w:t>.</w:t>
       </w:r>
     </w:p>
     <w:p>
-      <w:pPr>
-        <w:pStyle w:val="Heading1"/>
-      </w:pPr>
+      <w:r>
+        <w:lastRenderedPageBreak/>
+        <w:t xml:space="preserve">To accompany writer2.py, we created another script, </w:t>
+      </w:r>
+      <w:hyperlink r:id="rId13" w:history="1">
+        <w:r>
+          <w:rPr>
+            <w:rStyle w:val="Hyperlink"/>
+          </w:rPr>
+          <w:t>reader2.py</w:t>
+        </w:r>
+      </w:hyperlink>
+      <w:r>
+        <w:t xml:space="preserve"> which produces FASTQ output from the group-blob representation. This is equivalent to running the </w:t>
+      </w:r>
+      <w:proofErr w:type="spellStart"/>
+      <w:r>
+        <w:t>fastq</w:t>
+      </w:r>
+      <w:proofErr w:type="spellEnd"/>
+      <w:r>
+        <w:t xml:space="preserve">-dump tool with the “--split-spot“ option. We matched the outputs of reader2.py with outputs of </w:t>
+      </w:r>
+      <w:proofErr w:type="spellStart"/>
+      <w:r>
+        <w:t>fastq</w:t>
+      </w:r>
+      <w:proofErr w:type="spellEnd"/>
+      <w:r>
+        <w:t>-dump to verify the correctness of the group-blob representation.</w:t>
+      </w:r>
     </w:p>
     <w:p>
       <w:pPr>
-        <w:pStyle w:val="Heading1"/>
-      </w:pPr>
-      <w:r>
-        <w:t>Error rates</w:t>
+        <w:rPr>
+          <w:rFonts w:asciiTheme="majorHAnsi" w:eastAsiaTheme="majorEastAsia" w:hAnsiTheme="majorHAnsi" w:cstheme="majorBidi"/>
+          <w:color w:val="2F5496" w:themeColor="accent1" w:themeShade="BF"/>
+          <w:sz w:val="32"/>
+          <w:szCs w:val="32"/>
+        </w:rPr>
+      </w:pPr>
+      <w:r>
+        <w:br w:type="page"/>
       </w:r>
     </w:p>
     <w:p>
+      <w:pPr>
+        <w:pStyle w:val="Heading1"/>
+      </w:pPr>
+      <w:r>
+        <w:lastRenderedPageBreak/>
+        <w:t>Error rates</w:t>
+      </w:r>
+    </w:p>
+    <w:p>
       <w:r>
         <w:t xml:space="preserve">We created </w:t>
       </w:r>
@@ -9571,7 +9687,7 @@
       <w:r>
         <w:t xml:space="preserve">script </w:t>
       </w:r>
-      <w:hyperlink r:id="rId10" w:history="1">
+      <w:hyperlink r:id="rId14" w:history="1">
         <w:r>
           <w:rPr>
             <w:rStyle w:val="Hyperlink"/>
@@ -9580,19 +9696,27 @@
         </w:r>
       </w:hyperlink>
       <w:r>
+        <w:rPr>
+          <w:rStyle w:val="FootnoteReference"/>
+        </w:rPr>
+        <w:footnoteReference w:id="1"/>
+      </w:r>
+      <w:r>
         <w:t xml:space="preserve"> </w:t>
       </w:r>
       <w:r>
         <w:t xml:space="preserve">that </w:t>
       </w:r>
       <w:r>
-        <w:t>‘</w:t>
-      </w:r>
-      <w:r>
-        <w:t>fastq-dump</w:t>
-      </w:r>
-      <w:r>
-        <w:t>s’</w:t>
+        <w:t xml:space="preserve">invokes either </w:t>
+      </w:r>
+      <w:proofErr w:type="spellStart"/>
+      <w:r>
+        <w:t>fastq</w:t>
+      </w:r>
+      <w:proofErr w:type="spellEnd"/>
+      <w:r>
+        <w:t>-dump or reader2.py</w:t>
       </w:r>
       <w:r>
         <w:t xml:space="preserve"> a selection of SRA runs read from multiple source location</w:t>
@@ -9624,7 +9748,19 @@
     </w:p>
     <w:p>
       <w:r>
-        <w:t xml:space="preserve">We selected 10 accessions of about the same row count (about 300K rows) loaded at around the same time (early 2020), all unaligned (single SEQUENCE table). </w:t>
+        <w:t>We selected 10 accessions of about the same row count (about 300K rows) loaded at around the same time (early 2020), all unaligned</w:t>
+      </w:r>
+      <w:r>
+        <w:t xml:space="preserve">, </w:t>
+      </w:r>
+      <w:r>
+        <w:t>each one a</w:t>
+      </w:r>
+      <w:r>
+        <w:t xml:space="preserve"> flat table SRA archive (not CSRA database)</w:t>
+      </w:r>
+      <w:r>
+        <w:t xml:space="preserve">. </w:t>
       </w:r>
     </w:p>
     <w:p>
@@ -9640,7 +9776,7 @@
       <w:r>
         <w:t xml:space="preserve"> script </w:t>
       </w:r>
-      <w:hyperlink r:id="rId11" w:history="1">
+      <w:hyperlink r:id="rId15" w:history="1">
         <w:r>
           <w:rPr>
             <w:rStyle w:val="Hyperlink"/>
@@ -9678,13 +9814,18 @@
       </w:r>
       <w:proofErr w:type="spellEnd"/>
       <w:r>
-        <w:t>’</w:t>
-      </w:r>
-      <w:r>
-        <w:t xml:space="preserve"> invokes f</w:t>
-      </w:r>
-      <w:r>
-        <w:t>astq-dump with the default URL from SDL.</w:t>
+        <w:t xml:space="preserve">’ invokes </w:t>
+      </w:r>
+      <w:proofErr w:type="spellStart"/>
+      <w:r>
+        <w:t>f</w:t>
+      </w:r>
+      <w:r>
+        <w:t>astq</w:t>
+      </w:r>
+      <w:proofErr w:type="spellEnd"/>
+      <w:r>
+        <w:t>-dump with the default URL from SDL.</w:t>
       </w:r>
       <w:r>
         <w:t xml:space="preserve"> </w:t>
@@ -9708,10 +9849,7 @@
         </w:numPr>
       </w:pPr>
       <w:r>
-        <w:t>‘stability_db.sh fastq’</w:t>
-      </w:r>
-      <w:r>
-        <w:t xml:space="preserve"> invokes f</w:t>
+        <w:t>‘stability_db.sh fastq’ invokes f</w:t>
       </w:r>
       <w:r>
         <w:t>astq-dump with a URL as returned by SDL forced to point to Cloudian.</w:t>
@@ -9734,13 +9872,18 @@
       </w:r>
       <w:proofErr w:type="spellEnd"/>
       <w:r>
-        <w:t>’</w:t>
-      </w:r>
-      <w:r>
-        <w:t xml:space="preserve"> invokes f</w:t>
-      </w:r>
-      <w:r>
-        <w:t>astq-dump with a URL into the study-specific location on Cloudian.</w:t>
+        <w:t xml:space="preserve">’ invokes </w:t>
+      </w:r>
+      <w:proofErr w:type="spellStart"/>
+      <w:r>
+        <w:t>f</w:t>
+      </w:r>
+      <w:r>
+        <w:t>astq</w:t>
+      </w:r>
+      <w:proofErr w:type="spellEnd"/>
+      <w:r>
+        <w:t>-dump with a URL into the study-specific location on Cloudian.</w:t>
       </w:r>
       <w:r>
         <w:t xml:space="preserve"> For this location w</w:t>
@@ -9779,10 +9922,7 @@
         </w:numPr>
       </w:pPr>
       <w:r>
-        <w:t>‘stability_db.sh fastq_vdb3’</w:t>
-      </w:r>
-      <w:r>
-        <w:t xml:space="preserve"> invokes a </w:t>
+        <w:t xml:space="preserve">‘stability_db.sh fastq_vdb3’ invokes a </w:t>
       </w:r>
       <w:r>
         <w:t>Pyt</w:t>
@@ -9826,7 +9966,7 @@
       <w:r>
         <w:t xml:space="preserve"> </w:t>
       </w:r>
-      <w:hyperlink r:id="rId12" w:history="1">
+      <w:hyperlink r:id="rId16" w:history="1">
         <w:r>
           <w:rPr>
             <w:rStyle w:val="Hyperlink"/>
@@ -9861,7 +10001,7 @@
       <w:r>
         <w:t xml:space="preserve">blob files created by the </w:t>
       </w:r>
-      <w:hyperlink r:id="rId13" w:history="1">
+      <w:hyperlink r:id="rId17" w:history="1">
         <w:r>
           <w:rPr>
             <w:rStyle w:val="Hyperlink"/>
@@ -9992,6 +10132,19 @@
     </w:p>
     <w:p>
       <w:r>
+        <w:t xml:space="preserve">All </w:t>
+      </w:r>
+      <w:proofErr w:type="spellStart"/>
+      <w:r>
+        <w:t>fastq</w:t>
+      </w:r>
+      <w:proofErr w:type="spellEnd"/>
+      <w:r>
+        <w:t>-dump instances used in this experiment were debug-builds with a deep level of logging turned on.</w:t>
+      </w:r>
+    </w:p>
+    <w:p>
+      <w:r>
         <w:t xml:space="preserve">The following numbers, broken down by </w:t>
       </w:r>
       <w:r>
@@ -10019,10 +10172,7 @@
         <w:t>day period.</w:t>
       </w:r>
       <w:r>
-        <w:t xml:space="preserve"> </w:t>
-      </w:r>
-      <w:r>
-        <w:t>By “failed” we mean a non-0 exit code or execution time longer than 100 seconds; the average run time across all scripts was about 8.8 seconds.</w:t>
+        <w:t xml:space="preserve"> By “failed” we mean a non-0 exit code or execution time longer than 100 seconds; the average run time across all scripts was about 8.8 seconds.</w:t>
       </w:r>
     </w:p>
     <w:tbl>
@@ -10256,7 +10406,6 @@
       </w:tr>
       <w:bookmarkEnd w:id="0"/>
     </w:tbl>
-    <w:p/>
     <w:p>
       <w:r>
         <w:br w:type="page"/>
@@ -10272,7 +10421,18 @@
         <w:t xml:space="preserve">C </w:t>
       </w:r>
       <w:r>
-        <w:t xml:space="preserve">use VDB which </w:t>
+        <w:t xml:space="preserve">use </w:t>
+      </w:r>
+      <w:proofErr w:type="spellStart"/>
+      <w:r>
+        <w:t>fastq</w:t>
+      </w:r>
+      <w:proofErr w:type="spellEnd"/>
+      <w:r>
+        <w:t xml:space="preserve">-dump </w:t>
+      </w:r>
+      <w:r>
+        <w:t xml:space="preserve">which </w:t>
       </w:r>
       <w:r>
         <w:t>attempt</w:t>
@@ -10281,10 +10441,16 @@
         <w:t>s</w:t>
       </w:r>
       <w:r>
-        <w:t xml:space="preserve"> to recover from such situations, so when they fail the reported reason is usually a </w:t>
-      </w:r>
-      <w:r>
-        <w:t xml:space="preserve">VDB </w:t>
+        <w:t xml:space="preserve"> to recover from such situations, so when </w:t>
+      </w:r>
+      <w:r>
+        <w:t xml:space="preserve">it fails </w:t>
+      </w:r>
+      <w:r>
+        <w:t xml:space="preserve">the reported reason is usually a </w:t>
+      </w:r>
+      <w:r>
+        <w:t xml:space="preserve">VDB library </w:t>
       </w:r>
       <w:r>
         <w:t xml:space="preserve">timeout. </w:t>
@@ -10298,7 +10464,21 @@
         <w:rPr>
           <w:rFonts w:ascii="Courier New" w:hAnsi="Courier New" w:cs="Courier New"/>
         </w:rPr>
-        <w:t>/panfs/traces01/</w:t>
+        <w:t>/</w:t>
+      </w:r>
+      <w:proofErr w:type="spellStart"/>
+      <w:r>
+        <w:rPr>
+          <w:rFonts w:ascii="Courier New" w:hAnsi="Courier New" w:cs="Courier New"/>
+        </w:rPr>
+        <w:t>panfs</w:t>
+      </w:r>
+      <w:proofErr w:type="spellEnd"/>
+      <w:r>
+        <w:rPr>
+          <w:rFonts w:ascii="Courier New" w:hAnsi="Courier New" w:cs="Courier New"/>
+        </w:rPr>
+        <w:t>/traces01/</w:t>
       </w:r>
       <w:proofErr w:type="spellStart"/>
       <w:r>
@@ -10312,7 +10492,21 @@
         <w:rPr>
           <w:rFonts w:ascii="Courier New" w:hAnsi="Courier New" w:cs="Courier New"/>
         </w:rPr>
-        <w:t>/scratch/raetzw/</w:t>
+        <w:t>/scratch/</w:t>
+      </w:r>
+      <w:proofErr w:type="spellStart"/>
+      <w:r>
+        <w:rPr>
+          <w:rFonts w:ascii="Courier New" w:hAnsi="Courier New" w:cs="Courier New"/>
+        </w:rPr>
+        <w:t>raetzw</w:t>
+      </w:r>
+      <w:proofErr w:type="spellEnd"/>
+      <w:r>
+        <w:rPr>
+          <w:rFonts w:ascii="Courier New" w:hAnsi="Courier New" w:cs="Courier New"/>
+        </w:rPr>
+        <w:t>/</w:t>
       </w:r>
       <w:proofErr w:type="spellStart"/>
       <w:r>
@@ -10671,11 +10865,46 @@
     </w:p>
     <w:p/>
     <w:p>
+      <w:r>
+        <w:t xml:space="preserve">The </w:t>
+      </w:r>
+      <w:proofErr w:type="spellStart"/>
+      <w:r>
+        <w:t>fastq</w:t>
+      </w:r>
+      <w:proofErr w:type="spellEnd"/>
+      <w:r>
+        <w:t>-dump tool used was the release build, with client-size caching turned on (which is the default).</w:t>
+      </w:r>
+    </w:p>
+    <w:p>
+      <w:r>
+        <w:t>We performed 2 different experiments, one involving single-table SRA archives located in AWS and on Cloudian, and another involving CSRA archives on Cloudian.</w:t>
+      </w:r>
+      <w:r>
+        <w:t xml:space="preserve"> We did not do AWS in the second case.</w:t>
+      </w:r>
+    </w:p>
+    <w:p>
       <w:pPr>
         <w:pStyle w:val="Heading2"/>
       </w:pPr>
-      <w:r>
-        <w:t>Cloudian vs. AWS, fastq-dump vs. reader2.py</w:t>
+      <w:proofErr w:type="spellStart"/>
+      <w:r>
+        <w:t>fastq</w:t>
+      </w:r>
+      <w:proofErr w:type="spellEnd"/>
+      <w:r>
+        <w:t>-dump vs. reader2.py</w:t>
+      </w:r>
+      <w:r>
+        <w:t>, single-table SRA</w:t>
+      </w:r>
+      <w:r>
+        <w:t xml:space="preserve">, </w:t>
+      </w:r>
+      <w:r>
+        <w:t>Cloudian vs. AWS</w:t>
       </w:r>
     </w:p>
     <w:p>
@@ -10906,6 +11135,75 @@
         </w:tc>
       </w:tr>
     </w:tbl>
+    <w:p/>
+    <w:p>
+      <w:r>
+        <w:t>The outlier in line C is likely to do with a network timeout and a successful recovery from it, which may feature multiple attempts to reconnect, with increasing pauses and timeout values.</w:t>
+      </w:r>
+    </w:p>
+    <w:p>
+      <w:r>
+        <w:t xml:space="preserve">While the average runtimes fall into the same ballpark, it is important to note that that A, B and C used </w:t>
+      </w:r>
+      <w:proofErr w:type="spellStart"/>
+      <w:r>
+        <w:t>fastq</w:t>
+      </w:r>
+      <w:proofErr w:type="spellEnd"/>
+      <w:r>
+        <w:t>-dump which performs client-side caching inside the VDB library, whereas D (a Python script) did not need any caching.</w:t>
+      </w:r>
+      <w:r>
+        <w:t xml:space="preserve"> </w:t>
+      </w:r>
+      <w:r>
+        <w:t xml:space="preserve">With the client-side caching turned off the run time of </w:t>
+      </w:r>
+      <w:proofErr w:type="spellStart"/>
+      <w:r>
+        <w:t>fastq</w:t>
+      </w:r>
+      <w:proofErr w:type="spellEnd"/>
+      <w:r>
+        <w:t>-dump on the same accessions was about 30% longer. The effect on CSRA databases, however, was much more dramatic, as we will mention in the next section.</w:t>
+      </w:r>
+    </w:p>
+    <w:p>
+      <w:r>
+        <w:t>We assume B,</w:t>
+      </w:r>
+      <w:r>
+        <w:t xml:space="preserve"> </w:t>
+      </w:r>
+      <w:r>
+        <w:t xml:space="preserve">C and D (all Cloudian via </w:t>
+      </w:r>
+      <w:r>
+        <w:t>N</w:t>
+      </w:r>
+      <w:r>
+        <w:t>ginx) employ some form of server-side caching; we are not sure about the A (mostly AWS)</w:t>
+      </w:r>
+      <w:r>
+        <w:t>. A detailed look at the recorded execution times shows the apparent effect of server-side caching</w:t>
+      </w:r>
+      <w:r>
+        <w:t>.</w:t>
+      </w:r>
+    </w:p>
+    <w:p>
+      <w:r>
+        <w:t xml:space="preserve">The effect of server-side caching is hard to evaluate based on our limited knowledge of the corresponding configurations on the SRA side but a typical case that we have observed multiple times shows that </w:t>
+      </w:r>
+      <w:proofErr w:type="spellStart"/>
+      <w:r>
+        <w:t>fastq</w:t>
+      </w:r>
+      <w:proofErr w:type="spellEnd"/>
+      <w:r>
+        <w:t>-dump run on a “fresh” accession takes about 10-15% longer than that other runs on the same archive done in quick succession.</w:t>
+      </w:r>
+    </w:p>
     <w:p>
       <w:pPr>
         <w:rPr>
@@ -10915,6 +11213,296 @@
           <w:szCs w:val="26"/>
         </w:rPr>
       </w:pPr>
+    </w:p>
+    <w:p>
+      <w:pPr>
+        <w:pStyle w:val="Heading2"/>
+      </w:pPr>
+      <w:proofErr w:type="spellStart"/>
+      <w:r>
+        <w:lastRenderedPageBreak/>
+        <w:t>fastq</w:t>
+      </w:r>
+      <w:proofErr w:type="spellEnd"/>
+      <w:r>
+        <w:t>-dump vs. reader2.py, CSRA</w:t>
+      </w:r>
+      <w:r>
+        <w:t xml:space="preserve"> on Cloudian</w:t>
+      </w:r>
+    </w:p>
+    <w:p>
+      <w:pPr>
+        <w:pStyle w:val="Heading2"/>
+      </w:pPr>
+    </w:p>
+    <w:p>
+      <w:r>
+        <w:t>A major difference between accessing single-table SRA and CSRA databases is that in order to produce a FASTQ output the client has to perform multiple join operations between sequence, alignment, and reference tables, including joins with external reference databases. This creates very different access patterns at the VDB blob level. Client-side caching had to be introduced to the VDB library to address the negative effects of these join operations.</w:t>
+      </w:r>
+    </w:p>
+    <w:p>
+      <w:r>
+        <w:t xml:space="preserve">To model the new approach with our Python tool, we created a new blobbing scheme to avoid join operations. We ran writer2.py against two CSRA archives to create blob-group representations of their SEQUENCE, PRIMARY_ALIGNMENT and REFERENCE tables. Then, we ran the </w:t>
+      </w:r>
+      <w:proofErr w:type="spellStart"/>
+      <w:r>
+        <w:t>stability_db</w:t>
+      </w:r>
+      <w:proofErr w:type="spellEnd"/>
+      <w:r>
+        <w:t xml:space="preserve"> scripts in </w:t>
+      </w:r>
+      <w:proofErr w:type="spellStart"/>
+      <w:r>
+        <w:t>tw</w:t>
+      </w:r>
+      <w:proofErr w:type="spellEnd"/>
+      <w:r>
+        <w:t xml:space="preserve"> modes corresponding to C and D introduced in the previous sections.  “C” ran </w:t>
+      </w:r>
+      <w:proofErr w:type="spellStart"/>
+      <w:r>
+        <w:t>fastq</w:t>
+      </w:r>
+      <w:proofErr w:type="spellEnd"/>
+      <w:r>
+        <w:t xml:space="preserve">-dump against a CSRA archive located in our team’s bucket Cloudian. “D” ran reader2.py against the group-blob representation uploaded to the same bucket. </w:t>
+      </w:r>
+    </w:p>
+    <w:p>
+      <w:r>
+        <w:t xml:space="preserve">Since the point of the study is to compare access times and recreating </w:t>
+      </w:r>
+      <w:proofErr w:type="spellStart"/>
+      <w:r>
+        <w:t>fastq</w:t>
+      </w:r>
+      <w:proofErr w:type="spellEnd"/>
+      <w:r>
+        <w:t xml:space="preserve"> from CSRA in a Python script was not practical, we focused on only the time the tools spend in actual downloads. </w:t>
+      </w:r>
+    </w:p>
+    <w:p>
+      <w:r>
+        <w:t xml:space="preserve">To achieve that, we instrumented </w:t>
+      </w:r>
+      <w:proofErr w:type="spellStart"/>
+      <w:r>
+        <w:t>fastq</w:t>
+      </w:r>
+      <w:proofErr w:type="spellEnd"/>
+      <w:r>
+        <w:t>-dump (or more precise, the VDB library it uses) to</w:t>
+      </w:r>
+      <w:r>
+        <w:t xml:space="preserve"> measure </w:t>
+      </w:r>
+      <w:r>
+        <w:t xml:space="preserve">time lapsed from </w:t>
+      </w:r>
+      <w:r>
+        <w:t xml:space="preserve">the moment an HTTP GET request is sent to the moment the corresponding data is completely read from the response. </w:t>
+      </w:r>
+      <w:r>
+        <w:t xml:space="preserve">At the end of an execution of </w:t>
+      </w:r>
+      <w:proofErr w:type="spellStart"/>
+      <w:r>
+        <w:t>fastq</w:t>
+      </w:r>
+      <w:proofErr w:type="spellEnd"/>
+      <w:r>
+        <w:t>-dump, it reported the total time spent downloading.</w:t>
+      </w:r>
+    </w:p>
+    <w:p>
+      <w:r>
+        <w:t>The Python script did not process the received data in any way</w:t>
+      </w:r>
+      <w:r>
+        <w:t xml:space="preserve"> and collected the download time similarly.</w:t>
+      </w:r>
+    </w:p>
+    <w:p>
+      <w:r>
+        <w:t>The scripts ran overnight and produced these results:</w:t>
+      </w:r>
+    </w:p>
+    <w:tbl>
+      <w:tblPr>
+        <w:tblStyle w:val="TableGrid"/>
+        <w:tblW w:w="0" w:type="auto"/>
+        <w:tblLook w:val="04A0" w:firstRow="1" w:lastRow="0" w:firstColumn="1" w:lastColumn="0" w:noHBand="0" w:noVBand="1"/>
+      </w:tblPr>
+      <w:tblGrid>
+        <w:gridCol w:w="2337"/>
+        <w:gridCol w:w="2337"/>
+        <w:gridCol w:w="2338"/>
+      </w:tblGrid>
+      <w:tr>
+        <w:tc>
+          <w:tcPr>
+            <w:tcW w:w="2337" w:type="dxa"/>
+          </w:tcPr>
+          <w:p>
+            <w:r>
+              <w:t>Script</w:t>
+            </w:r>
+          </w:p>
+        </w:tc>
+        <w:tc>
+          <w:tcPr>
+            <w:tcW w:w="2337" w:type="dxa"/>
+          </w:tcPr>
+          <w:p>
+            <w:r>
+              <w:t>avg(runtime), sec</w:t>
+            </w:r>
+          </w:p>
+        </w:tc>
+        <w:tc>
+          <w:tcPr>
+            <w:tcW w:w="2338" w:type="dxa"/>
+          </w:tcPr>
+          <w:p>
+            <w:r>
+              <w:t>avg</w:t>
+            </w:r>
+            <w:r>
+              <w:t>(</w:t>
+            </w:r>
+            <w:proofErr w:type="spellStart"/>
+            <w:r>
+              <w:t>dnldtime</w:t>
+            </w:r>
+            <w:proofErr w:type="spellEnd"/>
+            <w:r>
+              <w:t>), sec</w:t>
+            </w:r>
+          </w:p>
+        </w:tc>
+      </w:tr>
+      <w:tr>
+        <w:tc>
+          <w:tcPr>
+            <w:tcW w:w="2337" w:type="dxa"/>
+          </w:tcPr>
+          <w:p>
+            <w:r>
+              <w:t>C</w:t>
+            </w:r>
+          </w:p>
+        </w:tc>
+        <w:tc>
+          <w:tcPr>
+            <w:tcW w:w="2337" w:type="dxa"/>
+          </w:tcPr>
+          <w:p>
+            <w:r>
+              <w:t>14.64</w:t>
+            </w:r>
+          </w:p>
+        </w:tc>
+        <w:tc>
+          <w:tcPr>
+            <w:tcW w:w="2338" w:type="dxa"/>
+          </w:tcPr>
+          <w:p>
+            <w:r>
+              <w:t>6.77</w:t>
+            </w:r>
+          </w:p>
+        </w:tc>
+      </w:tr>
+      <w:tr>
+        <w:tc>
+          <w:tcPr>
+            <w:tcW w:w="2337" w:type="dxa"/>
+          </w:tcPr>
+          <w:p>
+            <w:r>
+              <w:t>D</w:t>
+            </w:r>
+          </w:p>
+        </w:tc>
+        <w:tc>
+          <w:tcPr>
+            <w:tcW w:w="2337" w:type="dxa"/>
+          </w:tcPr>
+          <w:p>
+            <w:r>
+              <w:t>12.32</w:t>
+            </w:r>
+          </w:p>
+        </w:tc>
+        <w:tc>
+          <w:tcPr>
+            <w:tcW w:w="2338" w:type="dxa"/>
+          </w:tcPr>
+          <w:p>
+            <w:r>
+              <w:t>11.83</w:t>
+            </w:r>
+          </w:p>
+        </w:tc>
+      </w:tr>
+    </w:tbl>
+    <w:p>
+      <w:r>
+        <w:t xml:space="preserve">It is very important to note that </w:t>
+      </w:r>
+      <w:proofErr w:type="spellStart"/>
+      <w:r>
+        <w:t>fastq</w:t>
+      </w:r>
+      <w:proofErr w:type="spellEnd"/>
+      <w:r>
+        <w:t xml:space="preserve">-dump used client-side caching. With caching turned off, a single run of </w:t>
+      </w:r>
+      <w:proofErr w:type="spellStart"/>
+      <w:r>
+        <w:t>fastq</w:t>
+      </w:r>
+      <w:proofErr w:type="spellEnd"/>
+      <w:r>
+        <w:t>-dump ran for more than 2 hours before we shut it down.</w:t>
+      </w:r>
+      <w:r>
+        <w:t xml:space="preserve"> Remember that client-side caching carries a cost in terms of disk space, which often comes as a surprise for the users, especially when they try do run multiple downloads in parallel.</w:t>
+      </w:r>
+    </w:p>
+    <w:p>
+      <w:r>
+        <w:t>The difference of data volume of each download between C and D was within 5%. This may be specific to the particular accessions that we chose here and not represent a general case. We chose these accessions based on their byte size in order to stay within limitation</w:t>
+      </w:r>
+      <w:r>
+        <w:t>s</w:t>
+      </w:r>
+      <w:r>
+        <w:t xml:space="preserve"> on the size of the data in our Cloudian bucket.</w:t>
+      </w:r>
+    </w:p>
+    <w:p/>
+    <w:p/>
+    <w:p>
+      <w:pPr>
+        <w:pStyle w:val="ListParagraph"/>
+        <w:numPr>
+          <w:ilvl w:val="0"/>
+          <w:numId w:val="6"/>
+        </w:numPr>
+      </w:pPr>
+    </w:p>
+    <w:p>
+      <w:pPr>
+        <w:rPr>
+          <w:rFonts w:asciiTheme="majorHAnsi" w:eastAsiaTheme="majorEastAsia" w:hAnsiTheme="majorHAnsi" w:cstheme="majorBidi"/>
+          <w:color w:val="2F5496" w:themeColor="accent1" w:themeShade="BF"/>
+          <w:sz w:val="26"/>
+          <w:szCs w:val="26"/>
+        </w:rPr>
+      </w:pPr>
       <w:r>
         <w:br w:type="page"/>
       </w:r>
@@ -10955,7 +11543,7 @@
       <w:r>
         <w:t xml:space="preserve">The script can be found here: </w:t>
       </w:r>
-      <w:hyperlink r:id="rId14" w:history="1">
+      <w:hyperlink r:id="rId18" w:history="1">
         <w:r>
           <w:rPr>
             <w:rStyle w:val="Hyperlink"/>
@@ -10992,7 +11580,13 @@
         <w:t xml:space="preserve">: </w:t>
       </w:r>
       <w:r>
-        <w:t>Download all group blob files representing an accession</w:t>
+        <w:t>Download all group blob files representing a</w:t>
+      </w:r>
+      <w:r>
+        <w:t xml:space="preserve"> single-table SRA </w:t>
+      </w:r>
+      <w:r>
+        <w:t xml:space="preserve"> accession</w:t>
       </w:r>
       <w:r>
         <w:t xml:space="preserve"> from Cloudian (similar to D, but with different grouping of the columns) aka non-partial download</w:t>
@@ -11007,10 +11601,7 @@
         </w:numPr>
       </w:pPr>
       <w:r>
-        <w:t>‘</w:t>
-      </w:r>
-      <w:r>
-        <w:t xml:space="preserve">timing_db.sh </w:t>
+        <w:t xml:space="preserve">‘timing_db.sh </w:t>
       </w:r>
       <w:proofErr w:type="spellStart"/>
       <w:r>
@@ -11021,7 +11612,13 @@
         <w:t xml:space="preserve">’: </w:t>
       </w:r>
       <w:r>
-        <w:t>Make a sequence of partial downloads on a single file located on Cloudian, in sequential order</w:t>
+        <w:t xml:space="preserve">Make a sequence of partial downloads </w:t>
+      </w:r>
+      <w:r>
+        <w:t>from</w:t>
+      </w:r>
+      <w:r>
+        <w:t xml:space="preserve"> a single file located on Cloudian, in sequential order</w:t>
       </w:r>
     </w:p>
     <w:p>
@@ -11033,10 +11630,7 @@
         </w:numPr>
       </w:pPr>
       <w:r>
-        <w:t>‘</w:t>
-      </w:r>
-      <w:r>
-        <w:t xml:space="preserve">timing_db.sh </w:t>
+        <w:t xml:space="preserve">‘timing_db.sh </w:t>
       </w:r>
       <w:proofErr w:type="spellStart"/>
       <w:r>
@@ -11044,13 +11638,16 @@
       </w:r>
       <w:proofErr w:type="spellEnd"/>
       <w:r>
-        <w:t>’</w:t>
-      </w:r>
-      <w:r>
-        <w:t xml:space="preserve">: </w:t>
-      </w:r>
-      <w:r>
-        <w:t>Make a sequence of partial downloads on a single file located on Cloudian, in random order</w:t>
+        <w:t xml:space="preserve">’: </w:t>
+      </w:r>
+      <w:r>
+        <w:t xml:space="preserve">Make a sequence of partial downloads </w:t>
+      </w:r>
+      <w:r>
+        <w:t xml:space="preserve">from </w:t>
+      </w:r>
+      <w:r>
+        <w:t>a single file located on Cloudian, in random order</w:t>
       </w:r>
     </w:p>
     <w:p>
@@ -11070,13 +11667,16 @@
       </w:r>
       <w:proofErr w:type="spellEnd"/>
       <w:r>
-        <w:t>’</w:t>
-      </w:r>
-      <w:r>
-        <w:t xml:space="preserve">: </w:t>
-      </w:r>
-      <w:r>
-        <w:t>Make a sequence of partial downloads on a single file located on AWS, in sequential order</w:t>
+        <w:t xml:space="preserve">’: </w:t>
+      </w:r>
+      <w:r>
+        <w:t xml:space="preserve">Make a sequence of partial downloads </w:t>
+      </w:r>
+      <w:r>
+        <w:t>from</w:t>
+      </w:r>
+      <w:r>
+        <w:t xml:space="preserve"> a single file located on AWS, in sequential order</w:t>
       </w:r>
     </w:p>
     <w:p>
@@ -11100,13 +11700,16 @@
       </w:r>
       <w:proofErr w:type="spellEnd"/>
       <w:r>
-        <w:t>’</w:t>
-      </w:r>
-      <w:r>
-        <w:t xml:space="preserve">: </w:t>
-      </w:r>
-      <w:r>
-        <w:t>Make a sequence of partial downloads on a single file located on AWS, in random order</w:t>
+        <w:t xml:space="preserve">’: </w:t>
+      </w:r>
+      <w:r>
+        <w:t xml:space="preserve">Make a sequence of partial downloads </w:t>
+      </w:r>
+      <w:r>
+        <w:t>from</w:t>
+      </w:r>
+      <w:r>
+        <w:t xml:space="preserve"> a single file located on AWS, in random order</w:t>
       </w:r>
     </w:p>
     <w:p>
@@ -11117,9 +11720,17 @@
         </w:rPr>
       </w:pPr>
       <w:r>
-        <w:t xml:space="preserve">The results have been recorded to a Sqlite-database: </w:t>
-      </w:r>
-      <w:hyperlink r:id="rId15" w:history="1">
+        <w:t xml:space="preserve">The results have been recorded to a </w:t>
+      </w:r>
+      <w:proofErr w:type="spellStart"/>
+      <w:r>
+        <w:t>Sqlite</w:t>
+      </w:r>
+      <w:proofErr w:type="spellEnd"/>
+      <w:r>
+        <w:t xml:space="preserve">-database: </w:t>
+      </w:r>
+      <w:hyperlink r:id="rId19" w:history="1">
         <w:proofErr w:type="spellStart"/>
         <w:r>
           <w:rPr>
@@ -11443,7 +12054,7 @@
       <w:r>
         <w:t xml:space="preserve">We were running the same script </w:t>
       </w:r>
-      <w:hyperlink r:id="rId16" w:history="1">
+      <w:hyperlink r:id="rId20" w:history="1">
         <w:r>
           <w:rPr>
             <w:rStyle w:val="Hyperlink"/>
@@ -11482,13 +12093,7 @@
         </w:numPr>
       </w:pPr>
       <w:r>
-        <w:t>‘stability_db.sh fastq_vdb3</w:t>
-      </w:r>
-      <w:r>
-        <w:t>_par</w:t>
-      </w:r>
-      <w:r>
-        <w:t>’</w:t>
+        <w:t>‘stability_db.sh fastq_vdb3_par’</w:t>
       </w:r>
       <w:r>
         <w:t>:</w:t>
@@ -11503,31 +12108,7 @@
         <w:t xml:space="preserve"> in parallel</w:t>
       </w:r>
       <w:r>
-        <w:t>. For this</w:t>
-      </w:r>
-      <w:r>
-        <w:t xml:space="preserve"> we created a new set of group-blobs. We placed every column into a separate column-group. </w:t>
-      </w:r>
-      <w:r>
-        <w:t>Each column can now be downloaded in a separate thread. To enable that, we</w:t>
-      </w:r>
-      <w:r>
-        <w:t xml:space="preserve"> added threads to the reader2.py script</w:t>
-      </w:r>
-      <w:r>
-        <w:t xml:space="preserve">. This is off by default and can be </w:t>
-      </w:r>
-      <w:r>
-        <w:t>turn</w:t>
-      </w:r>
-      <w:r>
-        <w:t xml:space="preserve">ed </w:t>
-      </w:r>
-      <w:r>
-        <w:t>it on via a command-line-parameter</w:t>
-      </w:r>
-      <w:r>
-        <w:t xml:space="preserve"> (-p).</w:t>
+        <w:t>. For this we created a new set of group-blobs. We placed every column into a separate column-group. Each column can now be downloaded in a separate thread. To enable that, we added threads to the reader2.py script. This is off by default and can be turned it on via a command-line-parameter (-p).</w:t>
       </w:r>
     </w:p>
     <w:p>
@@ -11549,23 +12130,44 @@
     </w:p>
     <w:p>
       <w:r>
-        <w:t>/panfs/traces01/</w:t>
+        <w:t>/</w:t>
       </w:r>
       <w:proofErr w:type="spellStart"/>
       <w:r>
+        <w:t>panfs</w:t>
+      </w:r>
+      <w:proofErr w:type="spellEnd"/>
+      <w:r>
+        <w:t>/traces01/</w:t>
+      </w:r>
+      <w:proofErr w:type="spellStart"/>
+      <w:r>
         <w:t>sra_review</w:t>
       </w:r>
       <w:proofErr w:type="spellEnd"/>
       <w:r>
-        <w:t>/scratch/raetzw/</w:t>
+        <w:t>/scratch/</w:t>
       </w:r>
       <w:proofErr w:type="spellStart"/>
       <w:r>
+        <w:t>raetzw</w:t>
+      </w:r>
+      <w:proofErr w:type="spellEnd"/>
+      <w:r>
+        <w:t>/</w:t>
+      </w:r>
+      <w:proofErr w:type="spellStart"/>
+      <w:r>
         <w:t>script_dbs</w:t>
       </w:r>
       <w:proofErr w:type="spellEnd"/>
       <w:r>
         <w:t>/stab3.db</w:t>
+      </w:r>
+    </w:p>
+    <w:p>
+      <w:r>
+        <w:t>All runs were single-table SRA accessions</w:t>
       </w:r>
     </w:p>
     <w:tbl>
@@ -11742,13 +12344,25 @@
       </w:pPr>
       <w:r>
         <w:lastRenderedPageBreak/>
-        <w:t>Conclusions</w:t>
+        <w:t>A Summary of Observations</w:t>
       </w:r>
     </w:p>
     <w:p>
       <w:r>
         <w:tab/>
-        <w:t xml:space="preserve">We can expect a 30% reduction in the storage footprint of SRA object by upgrading </w:t>
+        <w:t>We can expect a 30% reduction in the storage footprint of SRA object</w:t>
+      </w:r>
+      <w:r>
+        <w:t>s</w:t>
+      </w:r>
+      <w:r>
+        <w:t xml:space="preserve"> </w:t>
+      </w:r>
+      <w:r>
+        <w:t xml:space="preserve">to be achieved </w:t>
+      </w:r>
+      <w:r>
+        <w:t xml:space="preserve">by upgrading </w:t>
       </w:r>
       <w:r>
         <w:t xml:space="preserve">the </w:t>
@@ -11760,7 +12374,19 @@
         <w:t xml:space="preserve">algorithm </w:t>
       </w:r>
       <w:r>
-        <w:t>used by VDB. This would require a minor change in the schema language. An additional improvement may be to support varying level of compression in the schema.</w:t>
+        <w:t xml:space="preserve">used by </w:t>
+      </w:r>
+      <w:r>
+        <w:t xml:space="preserve">the current </w:t>
+      </w:r>
+      <w:r>
+        <w:t>VDB</w:t>
+      </w:r>
+      <w:r>
+        <w:t xml:space="preserve"> library</w:t>
+      </w:r>
+      <w:r>
+        <w:t>. This would require a minor change in the schema language. An additional improvement may be to support varying level of compression in the schema.</w:t>
       </w:r>
     </w:p>
     <w:p>
@@ -11784,33 +12410,133 @@
     <w:p>
       <w:r>
         <w:tab/>
-        <w:t>Partial downloads from a single file do not differ in speed from downloading the same data as a set of group-blob files.</w:t>
+      </w:r>
+      <w:r>
+        <w:t>We did not observe significant differences in the speed of p</w:t>
+      </w:r>
+      <w:r>
+        <w:t xml:space="preserve">artial downloads from a single file </w:t>
+      </w:r>
+      <w:r>
+        <w:t xml:space="preserve">compared to full-file </w:t>
+      </w:r>
+      <w:r>
+        <w:t>download</w:t>
+      </w:r>
+      <w:r>
+        <w:t>s of</w:t>
+      </w:r>
+      <w:r>
+        <w:t xml:space="preserve"> the same data </w:t>
+      </w:r>
+      <w:r>
+        <w:t xml:space="preserve">represented </w:t>
+      </w:r>
+      <w:r>
+        <w:t>as a set of group-blob files.</w:t>
       </w:r>
     </w:p>
     <w:p>
       <w:r>
         <w:tab/>
-        <w:t xml:space="preserve">Partial downloads in sequential order (increasing file offset) do not differ in speed from downloading the same </w:t>
-      </w:r>
-      <w:r>
-        <w:t>data-ranges</w:t>
-      </w:r>
-      <w:r>
-        <w:t xml:space="preserve"> in random order.</w:t>
+        <w:t xml:space="preserve">When using VDB to access CSRA, client-side caching seems vital, especially for bigger archives, and does cost disk space. We were able to achieve the same download time as VDB (with caching), </w:t>
+      </w:r>
+      <w:r>
+        <w:t>in our Python client</w:t>
+      </w:r>
+      <w:r>
+        <w:t xml:space="preserve"> using group-blob files (</w:t>
+      </w:r>
+      <w:r>
+        <w:t>without any caching</w:t>
+      </w:r>
+      <w:r>
+        <w:t>).</w:t>
       </w:r>
     </w:p>
     <w:p>
       <w:r>
         <w:tab/>
-        <w:t>There is no substantial improvement by parallelizing downloads of group-blob-files. This may be due to using Python or a rate-limiter by IP-address in the infrastructure.</w:t>
+        <w:t xml:space="preserve">Partial downloads in sequential order (increasing file offset) do not differ in speed from downloading the same </w:t>
+      </w:r>
+      <w:r>
+        <w:t>data-ranges</w:t>
+      </w:r>
+      <w:r>
+        <w:t xml:space="preserve"> in random order.</w:t>
+      </w:r>
+      <w:r>
+        <w:t xml:space="preserve"> </w:t>
+      </w:r>
+      <w:r>
+        <w:t>S</w:t>
+      </w:r>
+      <w:r>
+        <w:t>erver</w:t>
+      </w:r>
+      <w:r>
+        <w:t>-</w:t>
+      </w:r>
+      <w:r>
+        <w:t>side caching</w:t>
+      </w:r>
+      <w:r>
+        <w:t xml:space="preserve"> is one possible explanation.</w:t>
       </w:r>
     </w:p>
     <w:p>
+      <w:r>
+        <w:tab/>
+      </w:r>
+      <w:r>
+        <w:t>P</w:t>
+      </w:r>
+      <w:r>
+        <w:t>arallelizing downloads of group-blob-files</w:t>
+      </w:r>
+      <w:r>
+        <w:t xml:space="preserve"> does not seem to </w:t>
+      </w:r>
+      <w:r>
+        <w:t>improve</w:t>
+      </w:r>
+      <w:r>
+        <w:t xml:space="preserve"> the overall time significantly</w:t>
+      </w:r>
+      <w:r>
+        <w:t xml:space="preserve">. This may be due to using </w:t>
+      </w:r>
+      <w:r>
+        <w:t xml:space="preserve">multi-threading in </w:t>
+      </w:r>
+      <w:r>
+        <w:t>Python</w:t>
+      </w:r>
+      <w:r>
+        <w:t>,</w:t>
+      </w:r>
+      <w:r>
+        <w:t xml:space="preserve"> or a rate-limiter by IP-address in the infrastructure.</w:t>
+      </w:r>
+    </w:p>
+    <w:p>
       <w:pPr>
         <w:ind w:firstLine="720"/>
       </w:pPr>
       <w:r>
-        <w:t>There is a large variance in the download-speeds in performing the same request multiple times. We are not able to pinpoint the infrastructure component responsible for that. The variance is much higher when downloading from Cloudian vs. AWS.</w:t>
+        <w:t xml:space="preserve">There is a large variance in the download-speeds in performing the same request multiple times. The variance is much higher when downloading from Cloudian </w:t>
+      </w:r>
+      <w:r>
+        <w:t xml:space="preserve">than from </w:t>
+      </w:r>
+      <w:r>
+        <w:t>AWS.</w:t>
+      </w:r>
+      <w:r>
+        <w:t xml:space="preserve"> </w:t>
+      </w:r>
+      <w:r>
+        <w:t>We are not able to pinpoint the infrastructure component responsible for that.</w:t>
       </w:r>
     </w:p>
     <w:sectPr>
@@ -11823,8 +12549,82 @@
 </w:document>
 </file>
 
+<file path=word/endnotes.xml><?xml version="1.0" encoding="utf-8"?>
+<w:endnotes xmlns:wpc="http://schemas.microsoft.com/office/word/2010/wordprocessingCanvas" xmlns:cx="http://schemas.microsoft.com/office/drawing/2014/chartex" xmlns:cx1="http://schemas.microsoft.com/office/drawing/2015/9/8/chartex" xmlns:cx2="http://schemas.microsoft.com/office/drawing/2015/10/21/chartex" xmlns:cx3="http://schemas.microsoft.com/office/drawing/2016/5/9/chartex" xmlns:cx4="http://schemas.microsoft.com/office/drawing/2016/5/10/chartex" xmlns:cx5="http://schemas.microsoft.com/office/drawing/2016/5/11/chartex" xmlns:cx6="http://schemas.microsoft.com/office/drawing/2016/5/12/chartex" xmlns:cx7="http://schemas.microsoft.com/office/drawing/2016/5/13/chartex" xmlns:cx8="http://schemas.microsoft.com/office/drawing/2016/5/14/chartex" xmlns:mc="http://schemas.openxmlformats.org/markup-compatibility/2006" xmlns:aink="http://schemas.microsoft.com/office/drawing/2016/ink" xmlns:am3d="http://schemas.microsoft.com/office/drawing/2017/model3d" xmlns:o="urn:schemas-microsoft-com:office:office" xmlns:r="http://schemas.openxmlformats.org/officeDocument/2006/relationships" xmlns:m="http://schemas.openxmlformats.org/officeDocument/2006/math" xmlns:v="urn:schemas-microsoft-com:vml" xmlns:wp14="http://schemas.microsoft.com/office/word/2010/wordprocessingDrawing" xmlns:wp="http://schemas.openxmlformats.org/drawingml/2006/wordprocessingDrawing" xmlns:w10="urn:schemas-microsoft-com:office:word" xmlns:w="http://schemas.openxmlformats.org/wordprocessingml/2006/main" xmlns:w14="http://schemas.microsoft.com/office/word/2010/wordml" xmlns:w15="http://schemas.microsoft.com/office/word/2012/wordml" xmlns:w16cex="http://schemas.microsoft.com/office/word/2018/wordml/cex" xmlns:w16cid="http://schemas.microsoft.com/office/word/2016/wordml/cid" xmlns:w16="http://schemas.microsoft.com/office/word/2018/wordml" xmlns:w16sdtdh="http://schemas.microsoft.com/office/word/2020/wordml/sdtdatahash" xmlns:w16se="http://schemas.microsoft.com/office/word/2015/wordml/symex" xmlns:wpg="http://schemas.microsoft.com/office/word/2010/wordprocessingGroup" xmlns:wpi="http://schemas.microsoft.com/office/word/2010/wordprocessingInk" xmlns:wne="http://schemas.microsoft.com/office/word/2006/wordml" xmlns:wps="http://schemas.microsoft.com/office/word/2010/wordprocessingShape" mc:Ignorable="w14 w15 w16se w16cid w16 w16cex w16sdtdh wp14">
+  <w:endnote w:type="separator" w:id="-1">
+    <w:p>
+      <w:pPr>
+        <w:spacing w:after="0" w:line="240" w:lineRule="auto"/>
+      </w:pPr>
+      <w:r>
+        <w:separator/>
+      </w:r>
+    </w:p>
+  </w:endnote>
+  <w:endnote w:type="continuationSeparator" w:id="0">
+    <w:p>
+      <w:pPr>
+        <w:spacing w:after="0" w:line="240" w:lineRule="auto"/>
+      </w:pPr>
+      <w:r>
+        <w:continuationSeparator/>
+      </w:r>
+    </w:p>
+  </w:endnote>
+</w:endnotes>
+</file>
+
+<file path=word/footnotes.xml><?xml version="1.0" encoding="utf-8"?>
+<w:footnotes xmlns:wpc="http://schemas.microsoft.com/office/word/2010/wordprocessingCanvas" xmlns:cx="http://schemas.microsoft.com/office/drawing/2014/chartex" xmlns:cx1="http://schemas.microsoft.com/office/drawing/2015/9/8/chartex" xmlns:cx2="http://schemas.microsoft.com/office/drawing/2015/10/21/chartex" xmlns:cx3="http://schemas.microsoft.com/office/drawing/2016/5/9/chartex" xmlns:cx4="http://schemas.microsoft.com/office/drawing/2016/5/10/chartex" xmlns:cx5="http://schemas.microsoft.com/office/drawing/2016/5/11/chartex" xmlns:cx6="http://schemas.microsoft.com/office/drawing/2016/5/12/chartex" xmlns:cx7="http://schemas.microsoft.com/office/drawing/2016/5/13/chartex" xmlns:cx8="http://schemas.microsoft.com/office/drawing/2016/5/14/chartex" xmlns:mc="http://schemas.openxmlformats.org/markup-compatibility/2006" xmlns:aink="http://schemas.microsoft.com/office/drawing/2016/ink" xmlns:am3d="http://schemas.microsoft.com/office/drawing/2017/model3d" xmlns:o="urn:schemas-microsoft-com:office:office" xmlns:r="http://schemas.openxmlformats.org/officeDocument/2006/relationships" xmlns:m="http://schemas.openxmlformats.org/officeDocument/2006/math" xmlns:v="urn:schemas-microsoft-com:vml" xmlns:wp14="http://schemas.microsoft.com/office/word/2010/wordprocessingDrawing" xmlns:wp="http://schemas.openxmlformats.org/drawingml/2006/wordprocessingDrawing" xmlns:w10="urn:schemas-microsoft-com:office:word" xmlns:w="http://schemas.openxmlformats.org/wordprocessingml/2006/main" xmlns:w14="http://schemas.microsoft.com/office/word/2010/wordml" xmlns:w15="http://schemas.microsoft.com/office/word/2012/wordml" xmlns:w16cex="http://schemas.microsoft.com/office/word/2018/wordml/cex" xmlns:w16cid="http://schemas.microsoft.com/office/word/2016/wordml/cid" xmlns:w16="http://schemas.microsoft.com/office/word/2018/wordml" xmlns:w16sdtdh="http://schemas.microsoft.com/office/word/2020/wordml/sdtdatahash" xmlns:w16se="http://schemas.microsoft.com/office/word/2015/wordml/symex" xmlns:wpg="http://schemas.microsoft.com/office/word/2010/wordprocessingGroup" xmlns:wpi="http://schemas.microsoft.com/office/word/2010/wordprocessingInk" xmlns:wne="http://schemas.microsoft.com/office/word/2006/wordml" xmlns:wps="http://schemas.microsoft.com/office/word/2010/wordprocessingShape" mc:Ignorable="w14 w15 w16se w16cid w16 w16cex w16sdtdh wp14">
+  <w:footnote w:type="separator" w:id="-1">
+    <w:p>
+      <w:pPr>
+        <w:spacing w:after="0" w:line="240" w:lineRule="auto"/>
+      </w:pPr>
+      <w:r>
+        <w:separator/>
+      </w:r>
+    </w:p>
+  </w:footnote>
+  <w:footnote w:type="continuationSeparator" w:id="0">
+    <w:p>
+      <w:pPr>
+        <w:spacing w:after="0" w:line="240" w:lineRule="auto"/>
+      </w:pPr>
+      <w:r>
+        <w:continuationSeparator/>
+      </w:r>
+    </w:p>
+  </w:footnote>
+  <w:footnote w:id="1">
+    <w:p>
+      <w:pPr>
+        <w:pStyle w:val="FootnoteText"/>
+      </w:pPr>
+      <w:r>
+        <w:rPr>
+          <w:rStyle w:val="FootnoteReference"/>
+        </w:rPr>
+        <w:footnoteRef/>
+      </w:r>
+      <w:r>
+        <w:t xml:space="preserve"> The “</w:t>
+      </w:r>
+      <w:proofErr w:type="spellStart"/>
+      <w:r>
+        <w:t>db</w:t>
+      </w:r>
+      <w:proofErr w:type="spellEnd"/>
+      <w:r>
+        <w:t>” in the name of the script indicates that it stores the results in a database (SQLite). It does not mean that we are processing SRA databases.</w:t>
+      </w:r>
+    </w:p>
+  </w:footnote>
+</w:footnotes>
+</file>
+
 <file path=word/numbering.xml><?xml version="1.0" encoding="utf-8"?>
-<w:numbering xmlns:wpc="http://schemas.microsoft.com/office/word/2010/wordprocessingCanvas" xmlns:cx="http://schemas.microsoft.com/office/drawing/2014/chartex" xmlns:cx1="http://schemas.microsoft.com/office/drawing/2015/9/8/chartex" xmlns:cx2="http://schemas.microsoft.com/office/drawing/2015/10/21/chartex" xmlns:cx3="http://schemas.microsoft.com/office/drawing/2016/5/9/chartex" xmlns:cx4="http://schemas.microsoft.com/office/drawing/2016/5/10/chartex" xmlns:cx5="http://schemas.microsoft.com/office/drawing/2016/5/11/chartex" xmlns:cx6="http://schemas.microsoft.com/office/drawing/2016/5/12/chartex" xmlns:cx7="http://schemas.microsoft.com/office/drawing/2016/5/13/chartex" xmlns:cx8="http://schemas.microsoft.com/office/drawing/2016/5/14/chartex" xmlns:mc="http://schemas.openxmlformats.org/markup-compatibility/2006" xmlns:aink="http://schemas.microsoft.com/office/drawing/2016/ink" xmlns:am3d="http://schemas.microsoft.com/office/drawing/2017/model3d" xmlns:o="urn:schemas-microsoft-com:office:office" xmlns:r="http://schemas.openxmlformats.org/officeDocument/2006/relationships" xmlns:m="http://schemas.openxmlformats.org/officeDocument/2006/math" xmlns:v="urn:schemas-microsoft-com:vml" xmlns:wp14="http://schemas.microsoft.com/office/word/2010/wordprocessingDrawing" xmlns:wp="http://schemas.openxmlformats.org/drawingml/2006/wordprocessingDrawing" xmlns:w10="urn:schemas-microsoft-com:office:word" xmlns:w="http://schemas.openxmlformats.org/wordprocessingml/2006/main" xmlns:w14="http://schemas.microsoft.com/office/word/2010/wordml" xmlns:w15="http://schemas.microsoft.com/office/word/2012/wordml" xmlns:w16cex="http://schemas.microsoft.com/office/word/2018/wordml/cex" xmlns:w16cid="http://schemas.microsoft.com/office/word/2016/wordml/cid" xmlns:w16="http://schemas.microsoft.com/office/word/2018/wordml" xmlns:w16se="http://schemas.microsoft.com/office/word/2015/wordml/symex" xmlns:wpg="http://schemas.microsoft.com/office/word/2010/wordprocessingGroup" xmlns:wpi="http://schemas.microsoft.com/office/word/2010/wordprocessingInk" xmlns:wne="http://schemas.microsoft.com/office/word/2006/wordml" xmlns:wps="http://schemas.microsoft.com/office/word/2010/wordprocessingShape" mc:Ignorable="w14 w15 w16se w16cid w16 w16cex wp14">
+<w:numbering xmlns:wpc="http://schemas.microsoft.com/office/word/2010/wordprocessingCanvas" xmlns:cx="http://schemas.microsoft.com/office/drawing/2014/chartex" xmlns:cx1="http://schemas.microsoft.com/office/drawing/2015/9/8/chartex" xmlns:cx2="http://schemas.microsoft.com/office/drawing/2015/10/21/chartex" xmlns:cx3="http://schemas.microsoft.com/office/drawing/2016/5/9/chartex" xmlns:cx4="http://schemas.microsoft.com/office/drawing/2016/5/10/chartex" xmlns:cx5="http://schemas.microsoft.com/office/drawing/2016/5/11/chartex" xmlns:cx6="http://schemas.microsoft.com/office/drawing/2016/5/12/chartex" xmlns:cx7="http://schemas.microsoft.com/office/drawing/2016/5/13/chartex" xmlns:cx8="http://schemas.microsoft.com/office/drawing/2016/5/14/chartex" xmlns:mc="http://schemas.openxmlformats.org/markup-compatibility/2006" xmlns:aink="http://schemas.microsoft.com/office/drawing/2016/ink" xmlns:am3d="http://schemas.microsoft.com/office/drawing/2017/model3d" xmlns:o="urn:schemas-microsoft-com:office:office" xmlns:r="http://schemas.openxmlformats.org/officeDocument/2006/relationships" xmlns:m="http://schemas.openxmlformats.org/officeDocument/2006/math" xmlns:v="urn:schemas-microsoft-com:vml" xmlns:wp14="http://schemas.microsoft.com/office/word/2010/wordprocessingDrawing" xmlns:wp="http://schemas.openxmlformats.org/drawingml/2006/wordprocessingDrawing" xmlns:w10="urn:schemas-microsoft-com:office:word" xmlns:w="http://schemas.openxmlformats.org/wordprocessingml/2006/main" xmlns:w14="http://schemas.microsoft.com/office/word/2010/wordml" xmlns:w15="http://schemas.microsoft.com/office/word/2012/wordml" xmlns:w16cex="http://schemas.microsoft.com/office/word/2018/wordml/cex" xmlns:w16cid="http://schemas.microsoft.com/office/word/2016/wordml/cid" xmlns:w16="http://schemas.microsoft.com/office/word/2018/wordml" xmlns:w16sdtdh="http://schemas.microsoft.com/office/word/2020/wordml/sdtdatahash" xmlns:w16se="http://schemas.microsoft.com/office/word/2015/wordml/symex" xmlns:wpg="http://schemas.microsoft.com/office/word/2010/wordprocessingGroup" xmlns:wpi="http://schemas.microsoft.com/office/word/2010/wordprocessingInk" xmlns:wne="http://schemas.microsoft.com/office/word/2006/wordml" xmlns:wps="http://schemas.microsoft.com/office/word/2010/wordprocessingShape" mc:Ignorable="w14 w15 w16se w16cid w16 w16cex w16sdtdh wp14">
   <w:abstractNum w:abstractNumId="0" w15:restartNumberingAfterBreak="0">
     <w:nsid w:val="19F632E5"/>
     <w:multiLevelType w:val="hybridMultilevel"/>
@@ -12881,7 +13681,7 @@
 </file>
 
 <file path=word/styles.xml><?xml version="1.0" encoding="utf-8"?>
-<w:styles xmlns:mc="http://schemas.openxmlformats.org/markup-compatibility/2006" xmlns:r="http://schemas.openxmlformats.org/officeDocument/2006/relationships" xmlns:w="http://schemas.openxmlformats.org/wordprocessingml/2006/main" xmlns:w14="http://schemas.microsoft.com/office/word/2010/wordml" xmlns:w15="http://schemas.microsoft.com/office/word/2012/wordml" xmlns:w16cex="http://schemas.microsoft.com/office/word/2018/wordml/cex" xmlns:w16cid="http://schemas.microsoft.com/office/word/2016/wordml/cid" xmlns:w16="http://schemas.microsoft.com/office/word/2018/wordml" xmlns:w16se="http://schemas.microsoft.com/office/word/2015/wordml/symex" mc:Ignorable="w14 w15 w16se w16cid w16 w16cex">
+<w:styles xmlns:mc="http://schemas.openxmlformats.org/markup-compatibility/2006" xmlns:r="http://schemas.openxmlformats.org/officeDocument/2006/relationships" xmlns:w="http://schemas.openxmlformats.org/wordprocessingml/2006/main" xmlns:w14="http://schemas.microsoft.com/office/word/2010/wordml" xmlns:w15="http://schemas.microsoft.com/office/word/2012/wordml" xmlns:w16cex="http://schemas.microsoft.com/office/word/2018/wordml/cex" xmlns:w16cid="http://schemas.microsoft.com/office/word/2016/wordml/cid" xmlns:w16="http://schemas.microsoft.com/office/word/2018/wordml" xmlns:w16sdtdh="http://schemas.microsoft.com/office/word/2020/wordml/sdtdatahash" xmlns:w16se="http://schemas.microsoft.com/office/word/2015/wordml/symex" mc:Ignorable="w14 w15 w16se w16cid w16 w16cex w16sdtdh">
   <w:docDefaults>
     <w:rPrDefault>
       <w:rPr>
@@ -13492,6 +14292,57 @@
       </w:tblBorders>
     </w:tblPr>
   </w:style>
+  <w:style w:type="character" w:styleId="FollowedHyperlink">
+    <w:name w:val="FollowedHyperlink"/>
+    <w:basedOn w:val="DefaultParagraphFont"/>
+    <w:uiPriority w:val="99"/>
+    <w:semiHidden/>
+    <w:unhideWhenUsed/>
+    <w:rsid w:val="008C0482"/>
+    <w:rPr>
+      <w:color w:val="954F72" w:themeColor="followedHyperlink"/>
+      <w:u w:val="single"/>
+    </w:rPr>
+  </w:style>
+  <w:style w:type="paragraph" w:styleId="FootnoteText">
+    <w:name w:val="footnote text"/>
+    <w:basedOn w:val="Normal"/>
+    <w:link w:val="FootnoteTextChar"/>
+    <w:uiPriority w:val="99"/>
+    <w:semiHidden/>
+    <w:unhideWhenUsed/>
+    <w:rsid w:val="0011093B"/>
+    <w:pPr>
+      <w:spacing w:after="0" w:line="240" w:lineRule="auto"/>
+    </w:pPr>
+    <w:rPr>
+      <w:sz w:val="20"/>
+      <w:szCs w:val="20"/>
+    </w:rPr>
+  </w:style>
+  <w:style w:type="character" w:customStyle="1" w:styleId="FootnoteTextChar">
+    <w:name w:val="Footnote Text Char"/>
+    <w:basedOn w:val="DefaultParagraphFont"/>
+    <w:link w:val="FootnoteText"/>
+    <w:uiPriority w:val="99"/>
+    <w:semiHidden/>
+    <w:rsid w:val="0011093B"/>
+    <w:rPr>
+      <w:sz w:val="20"/>
+      <w:szCs w:val="20"/>
+    </w:rPr>
+  </w:style>
+  <w:style w:type="character" w:styleId="FootnoteReference">
+    <w:name w:val="footnote reference"/>
+    <w:basedOn w:val="DefaultParagraphFont"/>
+    <w:uiPriority w:val="99"/>
+    <w:semiHidden/>
+    <w:unhideWhenUsed/>
+    <w:rsid w:val="0011093B"/>
+    <w:rPr>
+      <w:vertAlign w:val="superscript"/>
+    </w:rPr>
+  </w:style>
 </w:styles>
 </file>
 
@@ -13754,4 +14605,16 @@
     </a:ext>
   </a:extLst>
 </a:theme>
+</file>
+
+<file path=customXml/item1.xml><?xml version="1.0" encoding="utf-8"?>
+<b:Sources xmlns:b="http://schemas.openxmlformats.org/officeDocument/2006/bibliography" xmlns="http://schemas.openxmlformats.org/officeDocument/2006/bibliography" SelectedStyle="\APASixthEditionOfficeOnline.xsl" StyleName="APA" Version="6"/>
+</file>
+
+<file path=customXml/itemProps1.xml><?xml version="1.0" encoding="utf-8"?>
+<ds:datastoreItem xmlns:ds="http://schemas.openxmlformats.org/officeDocument/2006/customXml" ds:itemID="{D2C5320C-C03C-4496-931C-5119E3467594}">
+  <ds:schemaRefs>
+    <ds:schemaRef ds:uri="http://schemas.openxmlformats.org/officeDocument/2006/bibliography"/>
+  </ds:schemaRefs>
+</ds:datastoreItem>
 </file>
</xml_diff>

<commit_message>
updated the draft report, added .pdf
</commit_message>
<xml_diff>
--- a/tools/playground/data_access_modes_study.docx
+++ b/tools/playground/data_access_modes_study.docx
@@ -21,7 +21,7 @@
         <w:t>4/</w:t>
       </w:r>
       <w:r>
-        <w:t>29</w:t>
+        <w:t>30</w:t>
       </w:r>
       <w:r>
         <w:t>/2021</w:t>
@@ -167,6 +167,33 @@
       <w:r>
         <w:t>, using Linux on non-virtual machines.</w:t>
       </w:r>
+    </w:p>
+    <w:p>
+      <w:pPr>
+        <w:ind w:firstLine="720"/>
+      </w:pPr>
+    </w:p>
+    <w:p>
+      <w:pPr>
+        <w:pBdr>
+          <w:top w:val="single" w:sz="4" w:space="1" w:color="auto"/>
+          <w:left w:val="single" w:sz="4" w:space="4" w:color="auto"/>
+          <w:bottom w:val="single" w:sz="4" w:space="1" w:color="auto"/>
+          <w:right w:val="single" w:sz="4" w:space="4" w:color="auto"/>
+          <w:between w:val="single" w:sz="4" w:space="1" w:color="auto"/>
+          <w:bar w:val="single" w:sz="4" w:color="auto"/>
+        </w:pBdr>
+        <w:shd w:val="clear" w:color="auto" w:fill="D9D9D9" w:themeFill="background1" w:themeFillShade="D9"/>
+        <w:jc w:val="both"/>
+      </w:pPr>
+      <w:r>
+        <w:t>There is a large variance in the download-speeds in performing the same request multiple times. The variance is much higher when downloading from Cloudian than from AWS. We are not able to pinpoint the infrastructure component responsible for that.</w:t>
+      </w:r>
+    </w:p>
+    <w:p>
+      <w:pPr>
+        <w:ind w:firstLine="720"/>
+      </w:pPr>
     </w:p>
     <w:p>
       <w:pPr>
@@ -9293,6 +9320,25 @@
         <w:t>of the algorithms. Setting the level of compression can also be supported in the schema language.</w:t>
       </w:r>
     </w:p>
+    <w:p/>
+    <w:p>
+      <w:pPr>
+        <w:pBdr>
+          <w:top w:val="single" w:sz="4" w:space="1" w:color="auto"/>
+          <w:left w:val="single" w:sz="4" w:space="4" w:color="auto"/>
+          <w:bottom w:val="single" w:sz="4" w:space="1" w:color="auto"/>
+          <w:right w:val="single" w:sz="4" w:space="4" w:color="auto"/>
+          <w:between w:val="single" w:sz="4" w:space="1" w:color="auto"/>
+          <w:bar w:val="single" w:sz="4" w:color="auto"/>
+        </w:pBdr>
+        <w:shd w:val="clear" w:color="auto" w:fill="D9D9D9" w:themeFill="background1" w:themeFillShade="D9"/>
+        <w:jc w:val="both"/>
+      </w:pPr>
+      <w:r>
+        <w:t>We can expect a 30% reduction in the storage footprint of SRA objects to be achieved by upgrading the compression algorithm used by the current VDB library. This would require a minor change in the schema language. An additional improvement may be to support varying level of compression in the schema.</w:t>
+      </w:r>
+    </w:p>
+    <w:p/>
     <w:p>
       <w:pPr>
         <w:rPr>
@@ -9447,19 +9493,7 @@
           <w:rPr>
             <w:rStyle w:val="Hyperlink"/>
           </w:rPr>
-          <w:t>writer2</w:t>
-        </w:r>
-        <w:r>
-          <w:rPr>
-            <w:rStyle w:val="Hyperlink"/>
-          </w:rPr>
-          <w:t>.</w:t>
-        </w:r>
-        <w:r>
-          <w:rPr>
-            <w:rStyle w:val="Hyperlink"/>
-          </w:rPr>
-          <w:t>py</w:t>
+          <w:t>writer2.py</w:t>
         </w:r>
       </w:hyperlink>
       <w:r>
@@ -10735,6 +10769,25 @@
       </w:tr>
     </w:tbl>
     <w:p/>
+    <w:p/>
+    <w:p>
+      <w:pPr>
+        <w:pBdr>
+          <w:top w:val="single" w:sz="4" w:space="1" w:color="auto"/>
+          <w:left w:val="single" w:sz="4" w:space="4" w:color="auto"/>
+          <w:bottom w:val="single" w:sz="4" w:space="1" w:color="auto"/>
+          <w:right w:val="single" w:sz="4" w:space="4" w:color="auto"/>
+          <w:between w:val="single" w:sz="4" w:space="1" w:color="auto"/>
+          <w:bar w:val="single" w:sz="4" w:color="auto"/>
+        </w:pBdr>
+        <w:shd w:val="clear" w:color="auto" w:fill="D9D9D9" w:themeFill="background1" w:themeFillShade="D9"/>
+      </w:pPr>
+      <w:r>
+        <w:t>The error rate is correlated with the source being AWS or Cloudian. Changing representation of the data to support full requests versus partial requests does not seem to affect the error rate.</w:t>
+      </w:r>
+    </w:p>
+    <w:p/>
+    <w:p/>
     <w:p>
       <w:pPr>
         <w:rPr>
@@ -10863,7 +10916,6 @@
         <w:t xml:space="preserve"> by downloading group blobs in parallel?</w:t>
       </w:r>
     </w:p>
-    <w:p/>
     <w:p>
       <w:r>
         <w:t xml:space="preserve">The </w:t>
@@ -10901,10 +10953,7 @@
         <w:t>, single-table SRA</w:t>
       </w:r>
       <w:r>
-        <w:t xml:space="preserve">, </w:t>
-      </w:r>
-      <w:r>
-        <w:t>Cloudian vs. AWS</w:t>
+        <w:t>, Cloudian vs. AWS</w:t>
       </w:r>
     </w:p>
     <w:p>
@@ -11206,13 +11255,19 @@
     </w:p>
     <w:p>
       <w:pPr>
-        <w:rPr>
-          <w:rFonts w:asciiTheme="majorHAnsi" w:eastAsiaTheme="majorEastAsia" w:hAnsiTheme="majorHAnsi" w:cstheme="majorBidi"/>
-          <w:color w:val="2F5496" w:themeColor="accent1" w:themeShade="BF"/>
-          <w:sz w:val="26"/>
-          <w:szCs w:val="26"/>
-        </w:rPr>
-      </w:pPr>
+        <w:pBdr>
+          <w:top w:val="single" w:sz="4" w:space="1" w:color="auto"/>
+          <w:left w:val="single" w:sz="4" w:space="4" w:color="auto"/>
+          <w:bottom w:val="single" w:sz="4" w:space="1" w:color="auto"/>
+          <w:right w:val="single" w:sz="4" w:space="4" w:color="auto"/>
+          <w:between w:val="single" w:sz="4" w:space="1" w:color="auto"/>
+          <w:bar w:val="single" w:sz="4" w:color="auto"/>
+        </w:pBdr>
+        <w:shd w:val="clear" w:color="auto" w:fill="D9D9D9" w:themeFill="background1" w:themeFillShade="D9"/>
+      </w:pPr>
+      <w:r>
+        <w:t>The download speed is correlated with the source being AWS or Cloudian. On average downloads from AWS are about 2.5 times faster.</w:t>
+      </w:r>
     </w:p>
     <w:p>
       <w:pPr>
@@ -11293,10 +11348,7 @@
       </w:r>
       <w:proofErr w:type="spellEnd"/>
       <w:r>
-        <w:t>-dump (or more precise, the VDB library it uses) to</w:t>
-      </w:r>
-      <w:r>
-        <w:t xml:space="preserve"> measure </w:t>
+        <w:t xml:space="preserve">-dump (or more precise, the VDB library it uses) to measure </w:t>
       </w:r>
       <w:r>
         <w:t xml:space="preserve">time lapsed from </w:t>
@@ -11322,6 +11374,60 @@
       </w:r>
       <w:r>
         <w:t xml:space="preserve"> and collected the download time similarly.</w:t>
+      </w:r>
+    </w:p>
+    <w:p>
+      <w:pPr>
+        <w:rPr>
+          <w:i/>
+          <w:iCs/>
+        </w:rPr>
+      </w:pPr>
+      <w:r>
+        <w:rPr>
+          <w:i/>
+          <w:iCs/>
+        </w:rPr>
+        <w:t xml:space="preserve">NOTE </w:t>
+      </w:r>
+      <w:r>
+        <w:rPr>
+          <w:i/>
+          <w:iCs/>
+        </w:rPr>
+        <w:t>It is very important that f</w:t>
+      </w:r>
+      <w:proofErr w:type="spellStart"/>
+      <w:r>
+        <w:rPr>
+          <w:i/>
+          <w:iCs/>
+        </w:rPr>
+        <w:t>astq</w:t>
+      </w:r>
+      <w:proofErr w:type="spellEnd"/>
+      <w:r>
+        <w:rPr>
+          <w:i/>
+          <w:iCs/>
+        </w:rPr>
+        <w:t xml:space="preserve">-dump used client-side caching. With caching turned off, a single run of </w:t>
+      </w:r>
+      <w:proofErr w:type="spellStart"/>
+      <w:r>
+        <w:rPr>
+          <w:i/>
+          <w:iCs/>
+        </w:rPr>
+        <w:t>fastq</w:t>
+      </w:r>
+      <w:proofErr w:type="spellEnd"/>
+      <w:r>
+        <w:rPr>
+          <w:i/>
+          <w:iCs/>
+        </w:rPr>
+        <w:t>-dump ran for more than 2 hours before we shut it down. Remember that client-side caching carries a cost in terms of disk space, which often comes as a surprise for the users, especially when they try do run multiple downloads in parallel.</w:t>
       </w:r>
     </w:p>
     <w:p>
@@ -11367,10 +11473,7 @@
           </w:tcPr>
           <w:p>
             <w:r>
-              <w:t>avg</w:t>
-            </w:r>
-            <w:r>
-              <w:t>(</w:t>
+              <w:t>avg(</w:t>
             </w:r>
             <w:proofErr w:type="spellStart"/>
             <w:r>
@@ -11450,30 +11553,6 @@
     </w:tbl>
     <w:p>
       <w:r>
-        <w:t xml:space="preserve">It is very important to note that </w:t>
-      </w:r>
-      <w:proofErr w:type="spellStart"/>
-      <w:r>
-        <w:t>fastq</w:t>
-      </w:r>
-      <w:proofErr w:type="spellEnd"/>
-      <w:r>
-        <w:t xml:space="preserve">-dump used client-side caching. With caching turned off, a single run of </w:t>
-      </w:r>
-      <w:proofErr w:type="spellStart"/>
-      <w:r>
-        <w:t>fastq</w:t>
-      </w:r>
-      <w:proofErr w:type="spellEnd"/>
-      <w:r>
-        <w:t>-dump ran for more than 2 hours before we shut it down.</w:t>
-      </w:r>
-      <w:r>
-        <w:t xml:space="preserve"> Remember that client-side caching carries a cost in terms of disk space, which often comes as a surprise for the users, especially when they try do run multiple downloads in parallel.</w:t>
-      </w:r>
-    </w:p>
-    <w:p>
-      <w:r>
         <w:t>The difference of data volume of each download between C and D was within 5%. This may be specific to the particular accessions that we chose here and not represent a general case. We chose these accessions based on their byte size in order to stay within limitation</w:t>
       </w:r>
       <w:r>
@@ -11484,15 +11563,21 @@
       </w:r>
     </w:p>
     <w:p/>
-    <w:p/>
     <w:p>
       <w:pPr>
-        <w:pStyle w:val="ListParagraph"/>
-        <w:numPr>
-          <w:ilvl w:val="0"/>
-          <w:numId w:val="6"/>
-        </w:numPr>
-      </w:pPr>
+        <w:pBdr>
+          <w:top w:val="single" w:sz="4" w:space="1" w:color="auto"/>
+          <w:left w:val="single" w:sz="4" w:space="4" w:color="auto"/>
+          <w:bottom w:val="single" w:sz="4" w:space="1" w:color="auto"/>
+          <w:right w:val="single" w:sz="4" w:space="4" w:color="auto"/>
+          <w:between w:val="single" w:sz="4" w:space="1" w:color="auto"/>
+          <w:bar w:val="single" w:sz="4" w:color="auto"/>
+        </w:pBdr>
+        <w:shd w:val="clear" w:color="auto" w:fill="D9D9D9" w:themeFill="background1" w:themeFillShade="D9"/>
+      </w:pPr>
+      <w:r>
+        <w:t>When using VDB to access CSRA, client-side caching seems vital, especially for bigger archives, and does cost disk space. We were able to achieve the same download time as VDB (with caching), in our Python client using group-blob files (without any caching).</w:t>
+      </w:r>
     </w:p>
     <w:p>
       <w:pPr>
@@ -12032,16 +12117,67 @@
         <w:t xml:space="preserve"> (sequential vs. random). Even if outliers are removed from the average, the picture does not change.</w:t>
       </w:r>
     </w:p>
+    <w:p/>
     <w:p>
       <w:pPr>
-        <w:pStyle w:val="Heading2"/>
-      </w:pPr>
+        <w:pBdr>
+          <w:top w:val="single" w:sz="4" w:space="1" w:color="auto"/>
+          <w:left w:val="single" w:sz="4" w:space="4" w:color="auto"/>
+          <w:bottom w:val="single" w:sz="4" w:space="1" w:color="auto"/>
+          <w:right w:val="single" w:sz="4" w:space="4" w:color="auto"/>
+          <w:between w:val="single" w:sz="4" w:space="1" w:color="auto"/>
+          <w:bar w:val="single" w:sz="4" w:color="auto"/>
+        </w:pBdr>
+        <w:shd w:val="clear" w:color="auto" w:fill="D9D9D9" w:themeFill="background1" w:themeFillShade="D9"/>
+      </w:pPr>
+      <w:r>
+        <w:t>We did not observe significant differences in the speed of partial downloads from a single file compared to full-file downloads of the same data represented as a set of group-blob files.</w:t>
+      </w:r>
+      <w:r>
+        <w:t xml:space="preserve"> </w:t>
+      </w:r>
+    </w:p>
+    <w:p/>
+    <w:p>
+      <w:pPr>
+        <w:pBdr>
+          <w:top w:val="single" w:sz="4" w:space="1" w:color="auto"/>
+          <w:left w:val="single" w:sz="4" w:space="4" w:color="auto"/>
+          <w:bottom w:val="single" w:sz="4" w:space="1" w:color="auto"/>
+          <w:right w:val="single" w:sz="4" w:space="4" w:color="auto"/>
+          <w:between w:val="single" w:sz="4" w:space="1" w:color="auto"/>
+          <w:bar w:val="single" w:sz="4" w:color="auto"/>
+        </w:pBdr>
+        <w:shd w:val="clear" w:color="auto" w:fill="D9D9D9" w:themeFill="background1" w:themeFillShade="D9"/>
+      </w:pPr>
+      <w:r>
+        <w:t>Partial downloads in sequential order (increasing file offset) do not differ in speed from downloading the same data-ranges in random order. Server-side caching is one possible explanation.</w:t>
+      </w:r>
     </w:p>
     <w:p>
       <w:pPr>
         <w:pStyle w:val="Heading2"/>
       </w:pPr>
-      <w:r>
+    </w:p>
+    <w:p>
+      <w:pPr>
+        <w:rPr>
+          <w:rFonts w:asciiTheme="majorHAnsi" w:eastAsiaTheme="majorEastAsia" w:hAnsiTheme="majorHAnsi" w:cstheme="majorBidi"/>
+          <w:color w:val="2F5496" w:themeColor="accent1" w:themeShade="BF"/>
+          <w:sz w:val="26"/>
+          <w:szCs w:val="26"/>
+        </w:rPr>
+      </w:pPr>
+      <w:r>
+        <w:br w:type="page"/>
+      </w:r>
+    </w:p>
+    <w:p>
+      <w:pPr>
+        <w:pStyle w:val="Heading2"/>
+      </w:pPr>
+      <w:r>
+        <w:lastRenderedPageBreak/>
         <w:t>Sequential vs. parallel download of group-blobs</w:t>
       </w:r>
     </w:p>
@@ -12113,12 +12249,6 @@
     </w:p>
     <w:p>
       <w:r>
-        <w:br w:type="page"/>
-      </w:r>
-    </w:p>
-    <w:p>
-      <w:r>
-        <w:lastRenderedPageBreak/>
         <w:t>We</w:t>
       </w:r>
       <w:r>
@@ -12320,6 +12450,25 @@
         <w:t>.</w:t>
       </w:r>
     </w:p>
+    <w:p/>
+    <w:p>
+      <w:pPr>
+        <w:pBdr>
+          <w:top w:val="single" w:sz="4" w:space="1" w:color="auto"/>
+          <w:left w:val="single" w:sz="4" w:space="4" w:color="auto"/>
+          <w:bottom w:val="single" w:sz="4" w:space="1" w:color="auto"/>
+          <w:right w:val="single" w:sz="4" w:space="4" w:color="auto"/>
+          <w:between w:val="single" w:sz="4" w:space="1" w:color="auto"/>
+          <w:bar w:val="single" w:sz="4" w:color="auto"/>
+        </w:pBdr>
+        <w:shd w:val="clear" w:color="auto" w:fill="D9D9D9" w:themeFill="background1" w:themeFillShade="D9"/>
+        <w:jc w:val="both"/>
+      </w:pPr>
+      <w:r>
+        <w:t>Parallelizing downloads of group-blob-files does not seem to improve the overall time significantly. This may be due to using multi-threading in Python, or a rate-limiter by IP-address in the infrastructure.</w:t>
+      </w:r>
+    </w:p>
+    <w:p/>
     <w:p>
       <w:pPr>
         <w:pStyle w:val="Heading1"/>
@@ -12348,49 +12497,56 @@
       </w:r>
     </w:p>
     <w:p>
-      <w:r>
-        <w:tab/>
-        <w:t>We can expect a 30% reduction in the storage footprint of SRA object</w:t>
-      </w:r>
-      <w:r>
-        <w:t>s</w:t>
-      </w:r>
-      <w:r>
-        <w:t xml:space="preserve"> </w:t>
-      </w:r>
-      <w:r>
-        <w:t xml:space="preserve">to be achieved </w:t>
-      </w:r>
-      <w:r>
-        <w:t xml:space="preserve">by upgrading </w:t>
-      </w:r>
-      <w:r>
-        <w:t xml:space="preserve">the </w:t>
-      </w:r>
-      <w:r>
-        <w:t xml:space="preserve">compression </w:t>
-      </w:r>
-      <w:r>
-        <w:t xml:space="preserve">algorithm </w:t>
-      </w:r>
-      <w:r>
-        <w:t xml:space="preserve">used by </w:t>
-      </w:r>
-      <w:r>
-        <w:t xml:space="preserve">the current </w:t>
-      </w:r>
-      <w:r>
-        <w:t>VDB</w:t>
-      </w:r>
-      <w:r>
-        <w:t xml:space="preserve"> library</w:t>
-      </w:r>
-      <w:r>
-        <w:t>. This would require a minor change in the schema language. An additional improvement may be to support varying level of compression in the schema.</w:t>
+      <w:pPr>
+        <w:ind w:firstLine="720"/>
+      </w:pPr>
+      <w:r>
+        <w:t>There is a large variance in the download-speeds in performing the same request multiple times. The variance is much higher when downloading from Cloudian than from AWS. We are not able to pinpoint the infrastructure component responsible for that.</w:t>
       </w:r>
     </w:p>
     <w:p>
       <w:r>
+        <w:t>We can expect a 30% reduction in the storage footprint of SRA object</w:t>
+      </w:r>
+      <w:r>
+        <w:t>s</w:t>
+      </w:r>
+      <w:r>
+        <w:t xml:space="preserve"> </w:t>
+      </w:r>
+      <w:r>
+        <w:t xml:space="preserve">to be achieved </w:t>
+      </w:r>
+      <w:r>
+        <w:t xml:space="preserve">by upgrading </w:t>
+      </w:r>
+      <w:r>
+        <w:t xml:space="preserve">the </w:t>
+      </w:r>
+      <w:r>
+        <w:t xml:space="preserve">compression </w:t>
+      </w:r>
+      <w:r>
+        <w:t xml:space="preserve">algorithm </w:t>
+      </w:r>
+      <w:r>
+        <w:t xml:space="preserve">used by </w:t>
+      </w:r>
+      <w:r>
+        <w:t xml:space="preserve">the current </w:t>
+      </w:r>
+      <w:r>
+        <w:t>VDB</w:t>
+      </w:r>
+      <w:r>
+        <w:t xml:space="preserve"> library</w:t>
+      </w:r>
+      <w:r>
+        <w:t>. This would require a minor change in the schema language. An additional improvement may be to support varying level of compression in the schema.</w:t>
+      </w:r>
+    </w:p>
+    <w:p>
+      <w:r>
         <w:tab/>
         <w:t>The error rate is correlated with the source being AWS or Cloudian. Changing representation of the data to support full requests versus partial requests does not seem to affect the error rate.</w:t>
       </w:r>
@@ -12398,6 +12554,9 @@
     <w:p>
       <w:r>
         <w:tab/>
+      </w:r>
+      <w:bookmarkStart w:id="1" w:name="_Hlk70687067"/>
+      <w:r>
         <w:t xml:space="preserve">The download speed is also correlated with the source being AWS or Cloudian. </w:t>
       </w:r>
       <w:r>
@@ -12406,52 +12565,41 @@
       <w:r>
         <w:t xml:space="preserve"> average downloads from AWS are about 2.5 times faster.</w:t>
       </w:r>
+      <w:bookmarkEnd w:id="1"/>
     </w:p>
     <w:p>
       <w:r>
         <w:tab/>
-      </w:r>
-      <w:r>
-        <w:t>We did not observe significant differences in the speed of p</w:t>
-      </w:r>
-      <w:r>
-        <w:t xml:space="preserve">artial downloads from a single file </w:t>
-      </w:r>
-      <w:r>
-        <w:t xml:space="preserve">compared to full-file </w:t>
-      </w:r>
-      <w:r>
-        <w:t>download</w:t>
-      </w:r>
-      <w:r>
-        <w:t>s of</w:t>
-      </w:r>
-      <w:r>
-        <w:t xml:space="preserve"> the same data </w:t>
-      </w:r>
-      <w:r>
-        <w:t xml:space="preserve">represented </w:t>
-      </w:r>
-      <w:r>
-        <w:t>as a set of group-blob files.</w:t>
+        <w:t>When using VDB to access CSRA, client-side caching seems vital, especially for bigger archives, and does cost disk space. We were able to achieve the same download time as VDB (with caching), in our Python client using group-blob files (without any caching).</w:t>
       </w:r>
     </w:p>
     <w:p>
       <w:r>
         <w:tab/>
-        <w:t xml:space="preserve">When using VDB to access CSRA, client-side caching seems vital, especially for bigger archives, and does cost disk space. We were able to achieve the same download time as VDB (with caching), </w:t>
-      </w:r>
-      <w:r>
-        <w:t>in our Python client</w:t>
-      </w:r>
-      <w:r>
-        <w:t xml:space="preserve"> using group-blob files (</w:t>
-      </w:r>
-      <w:r>
-        <w:t>without any caching</w:t>
-      </w:r>
-      <w:r>
-        <w:t>).</w:t>
+      </w:r>
+      <w:r>
+        <w:t>We did not observe significant differences in the speed of p</w:t>
+      </w:r>
+      <w:r>
+        <w:t xml:space="preserve">artial downloads from a single file </w:t>
+      </w:r>
+      <w:r>
+        <w:t xml:space="preserve">compared to full-file </w:t>
+      </w:r>
+      <w:r>
+        <w:t>download</w:t>
+      </w:r>
+      <w:r>
+        <w:t>s of</w:t>
+      </w:r>
+      <w:r>
+        <w:t xml:space="preserve"> the same data </w:t>
+      </w:r>
+      <w:r>
+        <w:t xml:space="preserve">represented </w:t>
+      </w:r>
+      <w:r>
+        <w:t>as a set of group-blob files.</w:t>
       </w:r>
     </w:p>
     <w:p>
@@ -12489,13 +12637,7 @@
         <w:tab/>
       </w:r>
       <w:r>
-        <w:t>P</w:t>
-      </w:r>
-      <w:r>
-        <w:t>arallelizing downloads of group-blob-files</w:t>
-      </w:r>
-      <w:r>
-        <w:t xml:space="preserve"> does not seem to </w:t>
+        <w:t xml:space="preserve">Parallelizing downloads of group-blob-files does not seem to </w:t>
       </w:r>
       <w:r>
         <w:t>improve</w:t>
@@ -12517,26 +12659,6 @@
       </w:r>
       <w:r>
         <w:t xml:space="preserve"> or a rate-limiter by IP-address in the infrastructure.</w:t>
-      </w:r>
-    </w:p>
-    <w:p>
-      <w:pPr>
-        <w:ind w:firstLine="720"/>
-      </w:pPr>
-      <w:r>
-        <w:t xml:space="preserve">There is a large variance in the download-speeds in performing the same request multiple times. The variance is much higher when downloading from Cloudian </w:t>
-      </w:r>
-      <w:r>
-        <w:t xml:space="preserve">than from </w:t>
-      </w:r>
-      <w:r>
-        <w:t>AWS.</w:t>
-      </w:r>
-      <w:r>
-        <w:t xml:space="preserve"> </w:t>
-      </w:r>
-      <w:r>
-        <w:t>We are not able to pinpoint the infrastructure component responsible for that.</w:t>
       </w:r>
     </w:p>
     <w:sectPr>

</xml_diff>

<commit_message>
VDB3-21 updated the report; added download-only to the reader; stab6 is the database for the CSRA experiment
</commit_message>
<xml_diff>
--- a/tools/playground/data_access_modes_study.docx
+++ b/tools/playground/data_access_modes_study.docx
@@ -84,7 +84,15 @@
     <w:p>
       <w:r>
         <w:tab/>
-        <w:t xml:space="preserve">As originally developed in 2000s, the SRA uses gzip as the method of compressing column blobs. Since then, additional and possibly better methods became available and the hardware became more powerful offsetting the performance degradation of the loaders caused by using more advanced algorithms. </w:t>
+        <w:t xml:space="preserve">As originally developed in 2000s, the SRA uses </w:t>
+      </w:r>
+      <w:proofErr w:type="spellStart"/>
+      <w:r>
+        <w:t>gzip</w:t>
+      </w:r>
+      <w:proofErr w:type="spellEnd"/>
+      <w:r>
+        <w:t xml:space="preserve"> as the method of compressing column blobs. Since then, additional and possibly better methods became available and the hardware became more powerful offsetting the performance degradation of the loaders caused by using more advanced algorithms. </w:t>
       </w:r>
       <w:r>
         <w:t xml:space="preserve">We </w:t>
@@ -236,8 +244,13 @@
       <w:r>
         <w:t xml:space="preserve"> provides results of applying multiple modern compression algorithms to a set of ASCII reads extracted from an SRA run. The research shows that VDB’s current compression ratio has room for improvement. </w:t>
       </w:r>
-      <w:r>
-        <w:t xml:space="preserve">Zstd seems to promise the </w:t>
+      <w:proofErr w:type="spellStart"/>
+      <w:r>
+        <w:t>Zstd</w:t>
+      </w:r>
+      <w:proofErr w:type="spellEnd"/>
+      <w:r>
+        <w:t xml:space="preserve"> seems to promise the </w:t>
       </w:r>
       <w:r>
         <w:t>best compromise between speed and compression</w:t>
@@ -249,7 +262,23 @@
     <w:p>
       <w:r>
         <w:tab/>
-        <w:t xml:space="preserve">We took an approach that is based on using bzip, the compression method alternative to gzip and currently supported by the VDB schema. </w:t>
+        <w:t xml:space="preserve">We took an approach that is based on using </w:t>
+      </w:r>
+      <w:proofErr w:type="spellStart"/>
+      <w:r>
+        <w:t>bzip</w:t>
+      </w:r>
+      <w:proofErr w:type="spellEnd"/>
+      <w:r>
+        <w:t xml:space="preserve">, the compression method alternative to </w:t>
+      </w:r>
+      <w:proofErr w:type="spellStart"/>
+      <w:r>
+        <w:t>gzip</w:t>
+      </w:r>
+      <w:proofErr w:type="spellEnd"/>
+      <w:r>
+        <w:t xml:space="preserve"> and currently supported by the VDB schema. </w:t>
       </w:r>
     </w:p>
     <w:p>
@@ -259,17 +288,57 @@
     </w:p>
     <w:p>
       <w:r>
-        <w:t>I wrote a tool to test how much compression can be gained by switching from gzip-encoding to bzip-encoding in the schema.</w:t>
+        <w:t xml:space="preserve">I wrote a tool to test how much compression can be gained by switching from </w:t>
+      </w:r>
+      <w:proofErr w:type="spellStart"/>
+      <w:r>
+        <w:t>gzip</w:t>
+      </w:r>
+      <w:proofErr w:type="spellEnd"/>
+      <w:r>
+        <w:t xml:space="preserve">-encoding to </w:t>
+      </w:r>
+      <w:proofErr w:type="spellStart"/>
+      <w:r>
+        <w:t>bzip</w:t>
+      </w:r>
+      <w:proofErr w:type="spellEnd"/>
+      <w:r>
+        <w:t>-encoding in the schema.</w:t>
       </w:r>
     </w:p>
     <w:p>
       <w:r>
-        <w:t>The tool is located on the engineering branch of ncbi-vdb under py-vdb/</w:t>
+        <w:t xml:space="preserve">The tool is located on the engineering branch of </w:t>
+      </w:r>
+      <w:proofErr w:type="spellStart"/>
+      <w:r>
+        <w:t>ncbi-vdb</w:t>
+      </w:r>
+      <w:proofErr w:type="spellEnd"/>
+      <w:r>
+        <w:t xml:space="preserve"> under </w:t>
+      </w:r>
+      <w:proofErr w:type="spellStart"/>
+      <w:r>
+        <w:t>py-vdb</w:t>
+      </w:r>
+      <w:proofErr w:type="spellEnd"/>
+      <w:r>
+        <w:t>/</w:t>
       </w:r>
     </w:p>
     <w:p>
       <w:r>
-        <w:t>It consists of these files : L11-table_copy.py, record_sizes.py, tbl_copy_1.vschema, tbl_copy_2.vschema and run.sh.</w:t>
+        <w:t xml:space="preserve">It consists of these </w:t>
+      </w:r>
+      <w:proofErr w:type="gramStart"/>
+      <w:r>
+        <w:t>files :</w:t>
+      </w:r>
+      <w:proofErr w:type="gramEnd"/>
+      <w:r>
+        <w:t xml:space="preserve"> L11-table_copy.py, record_sizes.py, tbl_copy_1.vschema, tbl_copy_2.vschema and run.sh.</w:t>
       </w:r>
       <w:r>
         <w:br/>
@@ -281,7 +350,23 @@
       </w:r>
       <w:r>
         <w:br/>
-        <w:t>It makes 2 copies of the accession one with gzip-encoding (tbl_copy_1.vschema) and one with bzip-encoding (tbl_copy_2.vschema).</w:t>
+        <w:t xml:space="preserve">It makes 2 copies of the accession one with </w:t>
+      </w:r>
+      <w:proofErr w:type="spellStart"/>
+      <w:r>
+        <w:t>gzip</w:t>
+      </w:r>
+      <w:proofErr w:type="spellEnd"/>
+      <w:r>
+        <w:t xml:space="preserve">-encoding (tbl_copy_1.vschema) and one with </w:t>
+      </w:r>
+      <w:proofErr w:type="spellStart"/>
+      <w:r>
+        <w:t>bzip</w:t>
+      </w:r>
+      <w:proofErr w:type="spellEnd"/>
+      <w:r>
+        <w:t>-encoding (tbl_copy_2.vschema).</w:t>
       </w:r>
       <w:r>
         <w:t xml:space="preserve"> </w:t>
@@ -295,7 +380,15 @@
       </w:r>
       <w:r>
         <w:br/>
-        <w:t>It records the following information in a sqlite-database (created if it does not exist):</w:t>
+        <w:t xml:space="preserve">It records the following information in a </w:t>
+      </w:r>
+      <w:proofErr w:type="spellStart"/>
+      <w:r>
+        <w:t>sqlite</w:t>
+      </w:r>
+      <w:proofErr w:type="spellEnd"/>
+      <w:r>
+        <w:t>-database (created if it does not exist):</w:t>
       </w:r>
     </w:p>
     <w:p>
@@ -333,8 +426,13 @@
           <w:numId w:val="10"/>
         </w:numPr>
       </w:pPr>
-      <w:r>
-        <w:t>gzip-encoded size</w:t>
+      <w:proofErr w:type="spellStart"/>
+      <w:r>
+        <w:t>gzip</w:t>
+      </w:r>
+      <w:proofErr w:type="spellEnd"/>
+      <w:r>
+        <w:t>-encoded size</w:t>
       </w:r>
     </w:p>
     <w:p>
@@ -345,8 +443,13 @@
           <w:numId w:val="10"/>
         </w:numPr>
       </w:pPr>
-      <w:r>
-        <w:t>bzip-encoded size</w:t>
+      <w:proofErr w:type="spellStart"/>
+      <w:r>
+        <w:t>bzip</w:t>
+      </w:r>
+      <w:proofErr w:type="spellEnd"/>
+      <w:r>
+        <w:t>-encoded size</w:t>
       </w:r>
     </w:p>
     <w:p>
@@ -358,7 +461,15 @@
         </w:numPr>
       </w:pPr>
       <w:r>
-        <w:t>percentage of bzip-encoded vs. original size</w:t>
+        <w:t xml:space="preserve">percentage of </w:t>
+      </w:r>
+      <w:proofErr w:type="spellStart"/>
+      <w:r>
+        <w:t>bzip</w:t>
+      </w:r>
+      <w:proofErr w:type="spellEnd"/>
+      <w:r>
+        <w:t>-encoded vs. original size</w:t>
       </w:r>
     </w:p>
     <w:p>
@@ -378,16 +489,56 @@
         <w:t xml:space="preserve">I </w:t>
       </w:r>
       <w:r>
-        <w:t>fed the list via xargs to the run.sh-script: 'xargs -L1 -a acc.txt ./run.sh'</w:t>
+        <w:t xml:space="preserve">fed the list via </w:t>
+      </w:r>
+      <w:proofErr w:type="spellStart"/>
+      <w:r>
+        <w:t>xargs</w:t>
+      </w:r>
+      <w:proofErr w:type="spellEnd"/>
+      <w:r>
+        <w:t xml:space="preserve"> to the run.sh-script: '</w:t>
+      </w:r>
+      <w:proofErr w:type="spellStart"/>
+      <w:r>
+        <w:t>xargs</w:t>
+      </w:r>
+      <w:proofErr w:type="spellEnd"/>
+      <w:r>
+        <w:t xml:space="preserve"> -L1 -a acc.txt ./run.sh'</w:t>
       </w:r>
       <w:r>
         <w:br/>
-        <w:t>The script will create a sqlite-database named 'data.db' in the current directory.</w:t>
+        <w:t xml:space="preserve">The script will create a </w:t>
+      </w:r>
+      <w:proofErr w:type="spellStart"/>
+      <w:r>
+        <w:t>sqlite</w:t>
+      </w:r>
+      <w:proofErr w:type="spellEnd"/>
+      <w:r>
+        <w:t>-database named '</w:t>
+      </w:r>
+      <w:proofErr w:type="spellStart"/>
+      <w:r>
+        <w:t>data.db</w:t>
+      </w:r>
+      <w:proofErr w:type="spellEnd"/>
+      <w:r>
+        <w:t>' in the current directory.</w:t>
       </w:r>
     </w:p>
     <w:p>
       <w:r>
-        <w:t xml:space="preserve">This small sqlite-database is attached to the ticket: </w:t>
+        <w:t xml:space="preserve">This small </w:t>
+      </w:r>
+      <w:proofErr w:type="spellStart"/>
+      <w:r>
+        <w:t>sqlite</w:t>
+      </w:r>
+      <w:proofErr w:type="spellEnd"/>
+      <w:r>
+        <w:t xml:space="preserve">-database is attached to the ticket: </w:t>
       </w:r>
       <w:hyperlink r:id="rId9" w:history="1">
         <w:r>
@@ -406,7 +557,15 @@
     <w:p>
       <w:r>
         <w:lastRenderedPageBreak/>
-        <w:t>To query it run 'sqlite3 --column --header data.db "select * from data;"'</w:t>
+        <w:t xml:space="preserve">To query it run 'sqlite3 --column --header </w:t>
+      </w:r>
+      <w:proofErr w:type="spellStart"/>
+      <w:r>
+        <w:t>data.db</w:t>
+      </w:r>
+      <w:proofErr w:type="spellEnd"/>
+      <w:r>
+        <w:t xml:space="preserve"> "select * from data;"'</w:t>
       </w:r>
       <w:r>
         <w:br/>
@@ -468,6 +627,7 @@
                 <w:szCs w:val="16"/>
               </w:rPr>
             </w:pPr>
+            <w:proofErr w:type="spellStart"/>
             <w:r>
               <w:rPr>
                 <w:rFonts w:ascii="Courier New" w:hAnsi="Courier New" w:cs="Courier New"/>
@@ -478,6 +638,7 @@
               </w:rPr>
               <w:t>org_size</w:t>
             </w:r>
+            <w:proofErr w:type="spellEnd"/>
           </w:p>
         </w:tc>
         <w:tc>
@@ -554,7 +715,29 @@
                 <w:sz w:val="16"/>
                 <w:szCs w:val="16"/>
               </w:rPr>
-              <w:t>copy2/org_size, %</w:t>
+              <w:t>copy2/</w:t>
+            </w:r>
+            <w:proofErr w:type="spellStart"/>
+            <w:r>
+              <w:rPr>
+                <w:rFonts w:ascii="Courier New" w:hAnsi="Courier New" w:cs="Courier New"/>
+                <w:b/>
+                <w:bCs/>
+                <w:sz w:val="16"/>
+                <w:szCs w:val="16"/>
+              </w:rPr>
+              <w:t>org_size</w:t>
+            </w:r>
+            <w:proofErr w:type="spellEnd"/>
+            <w:r>
+              <w:rPr>
+                <w:rFonts w:ascii="Courier New" w:hAnsi="Courier New" w:cs="Courier New"/>
+                <w:b/>
+                <w:bCs/>
+                <w:sz w:val="16"/>
+                <w:szCs w:val="16"/>
+              </w:rPr>
+              <w:t>, %</w:t>
             </w:r>
           </w:p>
         </w:tc>
@@ -9232,8 +9415,16 @@
         <w:rPr>
           <w:rFonts w:ascii="Consolas" w:hAnsi="Consolas"/>
         </w:rPr>
-        <w:t>copy2 / org_size</w:t>
-      </w:r>
+        <w:t xml:space="preserve">copy2 / </w:t>
+      </w:r>
+      <w:proofErr w:type="spellStart"/>
+      <w:r>
+        <w:rPr>
+          <w:rFonts w:ascii="Consolas" w:hAnsi="Consolas"/>
+        </w:rPr>
+        <w:t>org_size</w:t>
+      </w:r>
+      <w:proofErr w:type="spellEnd"/>
     </w:p>
     <w:p>
       <w:pPr>
@@ -9258,7 +9449,23 @@
     </w:p>
     <w:p>
       <w:r>
-        <w:t xml:space="preserve">This is what we can expect to achieve by simply changing the compression from gzip to bzip in the current SRA schema. In order to support other compression algorithms mentioned </w:t>
+        <w:t xml:space="preserve">This is what we can expect to achieve by simply changing the compression from </w:t>
+      </w:r>
+      <w:proofErr w:type="spellStart"/>
+      <w:r>
+        <w:t>gzip</w:t>
+      </w:r>
+      <w:proofErr w:type="spellEnd"/>
+      <w:r>
+        <w:t xml:space="preserve"> to </w:t>
+      </w:r>
+      <w:proofErr w:type="spellStart"/>
+      <w:r>
+        <w:t>bzip</w:t>
+      </w:r>
+      <w:proofErr w:type="spellEnd"/>
+      <w:r>
+        <w:t xml:space="preserve"> in the current SRA schema. In order to support other compression algorithms mentioned </w:t>
       </w:r>
       <w:r>
         <w:t>i</w:t>
@@ -9416,7 +9623,15 @@
     </w:p>
     <w:p>
       <w:r>
-        <w:t>Single files with partial reads is the mode of operation of the current SRA tools. Multiple files read in one request each is what we are simulating with a set of Python scripts.</w:t>
+        <w:t xml:space="preserve">Single files with partial reads </w:t>
+      </w:r>
+      <w:proofErr w:type="gramStart"/>
+      <w:r>
+        <w:t>is</w:t>
+      </w:r>
+      <w:proofErr w:type="gramEnd"/>
+      <w:r>
+        <w:t xml:space="preserve"> the mode of operation of the current SRA tools. Multiple files read in one request each is what we are simulating with a set of Python scripts.</w:t>
       </w:r>
     </w:p>
     <w:p>
@@ -9617,7 +9832,31 @@
         </w:r>
       </w:hyperlink>
       <w:r>
-        <w:t xml:space="preserve"> which produces FASTQ output from the group-blob representation. This is equivalent to running the fastq-dump tool with the “--split-spot“ option. We matched the outputs of reader2.py with outputs of fastq-dump to verify the correctness of the group-blob representation.</w:t>
+        <w:t xml:space="preserve"> which produces FASTQ output from the group-blob representation. This is equivalent to running the </w:t>
+      </w:r>
+      <w:proofErr w:type="spellStart"/>
+      <w:r>
+        <w:t>fastq</w:t>
+      </w:r>
+      <w:proofErr w:type="spellEnd"/>
+      <w:r>
+        <w:t>-dump tool with the “--split-</w:t>
+      </w:r>
+      <w:proofErr w:type="gramStart"/>
+      <w:r>
+        <w:t>spot“ option</w:t>
+      </w:r>
+      <w:proofErr w:type="gramEnd"/>
+      <w:r>
+        <w:t xml:space="preserve">. We matched the outputs of reader2.py with outputs of </w:t>
+      </w:r>
+      <w:proofErr w:type="spellStart"/>
+      <w:r>
+        <w:t>fastq</w:t>
+      </w:r>
+      <w:proofErr w:type="spellEnd"/>
+      <w:r>
+        <w:t>-dump to verify the correctness of the group-blob representation.</w:t>
       </w:r>
     </w:p>
     <w:p>
@@ -9673,7 +9912,15 @@
         <w:t xml:space="preserve">that </w:t>
       </w:r>
       <w:r>
-        <w:t>invokes either fastq-dump or reader2.py</w:t>
+        <w:t xml:space="preserve">invokes either </w:t>
+      </w:r>
+      <w:proofErr w:type="spellStart"/>
+      <w:r>
+        <w:t>fastq</w:t>
+      </w:r>
+      <w:proofErr w:type="spellEnd"/>
+      <w:r>
+        <w:t>-dump or reader2.py</w:t>
       </w:r>
       <w:r>
         <w:t xml:space="preserve"> a selection of SRA runs read from multiple source location</w:t>
@@ -9763,10 +10010,26 @@
         </w:numPr>
       </w:pPr>
       <w:r>
-        <w:t>‘stablility_db.sh fastq_sdl’ invokes f</w:t>
-      </w:r>
-      <w:r>
-        <w:t>astq-dump with the default URL from SDL.</w:t>
+        <w:t xml:space="preserve">‘stablility_db.sh </w:t>
+      </w:r>
+      <w:proofErr w:type="spellStart"/>
+      <w:r>
+        <w:t>fastq_sdl</w:t>
+      </w:r>
+      <w:proofErr w:type="spellEnd"/>
+      <w:r>
+        <w:t xml:space="preserve">’ invokes </w:t>
+      </w:r>
+      <w:proofErr w:type="spellStart"/>
+      <w:r>
+        <w:t>f</w:t>
+      </w:r>
+      <w:r>
+        <w:t>astq</w:t>
+      </w:r>
+      <w:proofErr w:type="spellEnd"/>
+      <w:r>
+        <w:t>-dump with the default URL from SDL.</w:t>
       </w:r>
       <w:r>
         <w:t xml:space="preserve"> </w:t>
@@ -9790,10 +10053,26 @@
         </w:numPr>
       </w:pPr>
       <w:r>
-        <w:t>‘stability_db.sh fastq’ invokes f</w:t>
-      </w:r>
-      <w:r>
-        <w:t>astq-dump with a URL as returned by SDL forced to point to Cloudian.</w:t>
+        <w:t xml:space="preserve">‘stability_db.sh </w:t>
+      </w:r>
+      <w:proofErr w:type="spellStart"/>
+      <w:r>
+        <w:t>fastq</w:t>
+      </w:r>
+      <w:proofErr w:type="spellEnd"/>
+      <w:r>
+        <w:t xml:space="preserve">’ invokes </w:t>
+      </w:r>
+      <w:proofErr w:type="spellStart"/>
+      <w:r>
+        <w:t>f</w:t>
+      </w:r>
+      <w:r>
+        <w:t>astq</w:t>
+      </w:r>
+      <w:proofErr w:type="spellEnd"/>
+      <w:r>
+        <w:t>-dump with a URL as returned by SDL forced to point to Cloudian.</w:t>
       </w:r>
     </w:p>
     <w:p>
@@ -9805,10 +10084,26 @@
         </w:numPr>
       </w:pPr>
       <w:r>
-        <w:t>‘stability_db.sh fastq_special’ invokes f</w:t>
-      </w:r>
-      <w:r>
-        <w:t>astq-dump with a URL into the study-specific location on Cloudian.</w:t>
+        <w:t xml:space="preserve">‘stability_db.sh </w:t>
+      </w:r>
+      <w:proofErr w:type="spellStart"/>
+      <w:r>
+        <w:t>fastq_special</w:t>
+      </w:r>
+      <w:proofErr w:type="spellEnd"/>
+      <w:r>
+        <w:t xml:space="preserve">’ invokes </w:t>
+      </w:r>
+      <w:proofErr w:type="spellStart"/>
+      <w:r>
+        <w:t>f</w:t>
+      </w:r>
+      <w:r>
+        <w:t>astq</w:t>
+      </w:r>
+      <w:proofErr w:type="spellEnd"/>
+      <w:r>
+        <w:t>-dump with a URL into the study-specific location on Cloudian.</w:t>
       </w:r>
       <w:r>
         <w:t xml:space="preserve"> For this location w</w:t>
@@ -9909,7 +10204,15 @@
         <w:t>performs</w:t>
       </w:r>
       <w:r>
-        <w:t xml:space="preserve"> the equivalent of fastq-dump</w:t>
+        <w:t xml:space="preserve"> the equivalent of </w:t>
+      </w:r>
+      <w:proofErr w:type="spellStart"/>
+      <w:r>
+        <w:t>fastq</w:t>
+      </w:r>
+      <w:proofErr w:type="spellEnd"/>
+      <w:r>
+        <w:t>-dump</w:t>
       </w:r>
       <w:r>
         <w:t xml:space="preserve"> on set</w:t>
@@ -9980,8 +10283,13 @@
       <w:r>
         <w:t xml:space="preserve">As opposed to </w:t>
       </w:r>
-      <w:r>
-        <w:t>fastq-dump,</w:t>
+      <w:proofErr w:type="spellStart"/>
+      <w:r>
+        <w:t>fastq</w:t>
+      </w:r>
+      <w:proofErr w:type="spellEnd"/>
+      <w:r>
+        <w:t>-dump,</w:t>
       </w:r>
       <w:r>
         <w:t xml:space="preserve"> th</w:t>
@@ -10057,7 +10365,15 @@
     </w:p>
     <w:p>
       <w:r>
-        <w:t>All fastq-dump instances used in this experiment were debug-builds with a deep level of logging turned on.</w:t>
+        <w:t xml:space="preserve">All </w:t>
+      </w:r>
+      <w:proofErr w:type="spellStart"/>
+      <w:r>
+        <w:t>fastq</w:t>
+      </w:r>
+      <w:proofErr w:type="spellEnd"/>
+      <w:r>
+        <w:t>-dump instances used in this experiment were debug-builds with a deep level of logging turned on.</w:t>
       </w:r>
     </w:p>
     <w:p>
@@ -10340,8 +10656,13 @@
       <w:r>
         <w:t xml:space="preserve">use </w:t>
       </w:r>
-      <w:r>
-        <w:t xml:space="preserve">fastq-dump </w:t>
+      <w:proofErr w:type="spellStart"/>
+      <w:r>
+        <w:t>fastq</w:t>
+      </w:r>
+      <w:proofErr w:type="spellEnd"/>
+      <w:r>
+        <w:t xml:space="preserve">-dump </w:t>
       </w:r>
       <w:r>
         <w:t xml:space="preserve">which </w:t>
@@ -10376,12 +10697,76 @@
         <w:rPr>
           <w:rFonts w:ascii="Courier New" w:hAnsi="Courier New" w:cs="Courier New"/>
         </w:rPr>
-        <w:t>/panfs/traces01/sra_review/scratch/raetzw/script_dbs/stab2.db</w:t>
+        <w:t>/</w:t>
+      </w:r>
+      <w:proofErr w:type="spellStart"/>
+      <w:r>
+        <w:rPr>
+          <w:rFonts w:ascii="Courier New" w:hAnsi="Courier New" w:cs="Courier New"/>
+        </w:rPr>
+        <w:t>panfs</w:t>
+      </w:r>
+      <w:proofErr w:type="spellEnd"/>
+      <w:r>
+        <w:rPr>
+          <w:rFonts w:ascii="Courier New" w:hAnsi="Courier New" w:cs="Courier New"/>
+        </w:rPr>
+        <w:t>/traces01/</w:t>
+      </w:r>
+      <w:proofErr w:type="spellStart"/>
+      <w:r>
+        <w:rPr>
+          <w:rFonts w:ascii="Courier New" w:hAnsi="Courier New" w:cs="Courier New"/>
+        </w:rPr>
+        <w:t>sra_review</w:t>
+      </w:r>
+      <w:proofErr w:type="spellEnd"/>
+      <w:r>
+        <w:rPr>
+          <w:rFonts w:ascii="Courier New" w:hAnsi="Courier New" w:cs="Courier New"/>
+        </w:rPr>
+        <w:t>/scratch/</w:t>
+      </w:r>
+      <w:proofErr w:type="spellStart"/>
+      <w:r>
+        <w:rPr>
+          <w:rFonts w:ascii="Courier New" w:hAnsi="Courier New" w:cs="Courier New"/>
+        </w:rPr>
+        <w:t>raetzw</w:t>
+      </w:r>
+      <w:proofErr w:type="spellEnd"/>
+      <w:r>
+        <w:rPr>
+          <w:rFonts w:ascii="Courier New" w:hAnsi="Courier New" w:cs="Courier New"/>
+        </w:rPr>
+        <w:t>/</w:t>
+      </w:r>
+      <w:proofErr w:type="spellStart"/>
+      <w:r>
+        <w:rPr>
+          <w:rFonts w:ascii="Courier New" w:hAnsi="Courier New" w:cs="Courier New"/>
+        </w:rPr>
+        <w:t>script_dbs</w:t>
+      </w:r>
+      <w:proofErr w:type="spellEnd"/>
+      <w:r>
+        <w:rPr>
+          <w:rFonts w:ascii="Courier New" w:hAnsi="Courier New" w:cs="Courier New"/>
+        </w:rPr>
+        <w:t>/stab2.db</w:t>
       </w:r>
     </w:p>
     <w:p>
       <w:r>
-        <w:t>It has a single table “log” with columns “reader”, “source”, “ret_code”, “runtime”</w:t>
+        <w:t>It has a single table “log” with columns “reader”, “source”, “</w:t>
+      </w:r>
+      <w:proofErr w:type="spellStart"/>
+      <w:r>
+        <w:t>ret_code</w:t>
+      </w:r>
+      <w:proofErr w:type="spellEnd"/>
+      <w:r>
+        <w:t>”, “runtime”</w:t>
       </w:r>
       <w:r>
         <w:t>, etc.</w:t>
@@ -10462,7 +10847,15 @@
           </w:tcPr>
           <w:p>
             <w:r>
-              <w:t>“fastq”</w:t>
+              <w:t>“</w:t>
+            </w:r>
+            <w:proofErr w:type="spellStart"/>
+            <w:r>
+              <w:t>fastq</w:t>
+            </w:r>
+            <w:proofErr w:type="spellEnd"/>
+            <w:r>
+              <w:t>”</w:t>
             </w:r>
           </w:p>
         </w:tc>
@@ -10472,7 +10865,15 @@
           </w:tcPr>
           <w:p>
             <w:r>
-              <w:t>“sdl”</w:t>
+              <w:t>“</w:t>
+            </w:r>
+            <w:proofErr w:type="spellStart"/>
+            <w:r>
+              <w:t>sdl</w:t>
+            </w:r>
+            <w:proofErr w:type="spellEnd"/>
+            <w:r>
+              <w:t>”</w:t>
             </w:r>
           </w:p>
         </w:tc>
@@ -10494,7 +10895,15 @@
           </w:tcPr>
           <w:p>
             <w:r>
-              <w:t>“fastq”</w:t>
+              <w:t>“</w:t>
+            </w:r>
+            <w:proofErr w:type="spellStart"/>
+            <w:r>
+              <w:t>fastq</w:t>
+            </w:r>
+            <w:proofErr w:type="spellEnd"/>
+            <w:r>
+              <w:t>”</w:t>
             </w:r>
           </w:p>
         </w:tc>
@@ -10504,7 +10913,15 @@
           </w:tcPr>
           <w:p>
             <w:r>
-              <w:t>“cloudian”</w:t>
+              <w:t>“</w:t>
+            </w:r>
+            <w:proofErr w:type="spellStart"/>
+            <w:r>
+              <w:t>cloudian</w:t>
+            </w:r>
+            <w:proofErr w:type="spellEnd"/>
+            <w:r>
+              <w:t>”</w:t>
             </w:r>
           </w:p>
         </w:tc>
@@ -10526,7 +10943,15 @@
           </w:tcPr>
           <w:p>
             <w:r>
-              <w:t>“fastq_spec”</w:t>
+              <w:t>“</w:t>
+            </w:r>
+            <w:proofErr w:type="spellStart"/>
+            <w:r>
+              <w:t>fastq_spec</w:t>
+            </w:r>
+            <w:proofErr w:type="spellEnd"/>
+            <w:r>
+              <w:t>”</w:t>
             </w:r>
           </w:p>
         </w:tc>
@@ -10536,7 +10961,15 @@
           </w:tcPr>
           <w:p>
             <w:r>
-              <w:t>“cloudian”</w:t>
+              <w:t>“</w:t>
+            </w:r>
+            <w:proofErr w:type="spellStart"/>
+            <w:r>
+              <w:t>cloudian</w:t>
+            </w:r>
+            <w:proofErr w:type="spellEnd"/>
+            <w:r>
+              <w:t>”</w:t>
             </w:r>
           </w:p>
         </w:tc>
@@ -10568,7 +11001,15 @@
           </w:tcPr>
           <w:p>
             <w:r>
-              <w:t>“cloudian”</w:t>
+              <w:t>“</w:t>
+            </w:r>
+            <w:proofErr w:type="spellStart"/>
+            <w:r>
+              <w:t>cloudian</w:t>
+            </w:r>
+            <w:proofErr w:type="spellEnd"/>
+            <w:r>
+              <w:t>”</w:t>
             </w:r>
           </w:p>
         </w:tc>
@@ -10623,6 +11064,7 @@
       <w:r>
         <w:t>‘</w:t>
       </w:r>
+      <w:proofErr w:type="spellStart"/>
       <w:r>
         <w:t>fas</w:t>
       </w:r>
@@ -10630,7 +11072,11 @@
         <w:t>t</w:t>
       </w:r>
       <w:r>
-        <w:t>q-dump</w:t>
+        <w:t>q</w:t>
+      </w:r>
+      <w:proofErr w:type="spellEnd"/>
+      <w:r>
+        <w:t>-dump</w:t>
       </w:r>
       <w:r>
         <w:t>’ and ‘reader2.py</w:t>
@@ -10724,7 +11170,15 @@
     </w:p>
     <w:p>
       <w:r>
-        <w:t>The fastq-dump tool used was the release build, with client-size caching turned on (which is the default).</w:t>
+        <w:t xml:space="preserve">The </w:t>
+      </w:r>
+      <w:proofErr w:type="spellStart"/>
+      <w:r>
+        <w:t>fastq</w:t>
+      </w:r>
+      <w:proofErr w:type="spellEnd"/>
+      <w:r>
+        <w:t>-dump tool used was the release build, with client-size caching turned on (which is the default).</w:t>
       </w:r>
     </w:p>
     <w:p>
@@ -10739,8 +11193,13 @@
       <w:pPr>
         <w:pStyle w:val="Heading2"/>
       </w:pPr>
-      <w:r>
-        <w:t>fastq-dump vs. reader2.py</w:t>
+      <w:proofErr w:type="spellStart"/>
+      <w:r>
+        <w:t>fastq</w:t>
+      </w:r>
+      <w:proofErr w:type="spellEnd"/>
+      <w:r>
+        <w:t>-dump vs. reader2.py</w:t>
       </w:r>
       <w:r>
         <w:t>, single-table SRA</w:t>
@@ -10985,13 +11444,29 @@
     </w:p>
     <w:p>
       <w:r>
-        <w:t>While the average runtimes fall into the same ballpark, it is important to note that that A, B and C used fastq-dump which performs client-side caching inside the VDB library, whereas D (a Python script) did not need any caching.</w:t>
+        <w:t xml:space="preserve">While the average runtimes fall into the same ballpark, it is important to note that that A, B and C used </w:t>
+      </w:r>
+      <w:proofErr w:type="spellStart"/>
+      <w:r>
+        <w:t>fastq</w:t>
+      </w:r>
+      <w:proofErr w:type="spellEnd"/>
+      <w:r>
+        <w:t>-dump which performs client-side caching inside the VDB library, whereas D (a Python script) did not need any caching.</w:t>
       </w:r>
       <w:r>
         <w:t xml:space="preserve"> </w:t>
       </w:r>
       <w:r>
-        <w:t>With the client-side caching turned off the run time of fastq-dump on the same accessions was about 30% longer. The effect on CSRA databases, however, was much more dramatic, as we will mention in the next section.</w:t>
+        <w:t xml:space="preserve">With the client-side caching turned off the run time of </w:t>
+      </w:r>
+      <w:proofErr w:type="spellStart"/>
+      <w:r>
+        <w:t>fastq</w:t>
+      </w:r>
+      <w:proofErr w:type="spellEnd"/>
+      <w:r>
+        <w:t>-dump on the same accessions was about 30% longer. The effect on CSRA databases, however, was much more dramatic, as we will mention in the next section.</w:t>
       </w:r>
     </w:p>
     <w:p>
@@ -11019,12 +11494,32 @@
     </w:p>
     <w:p>
       <w:r>
-        <w:t>The effect of server-side caching is hard to evaluate based on our limited knowledge of the corresponding configurations on the SRA side but a typical case that we have observed multiple times shows that fastq-dump run on a “fresh” accession takes about 10-15% longer than that other runs on the same archive done in quick succession.</w:t>
+        <w:t xml:space="preserve">The effect of server-side caching is hard to evaluate based on our limited knowledge of the corresponding configurations on the SRA side but a typical case that we have observed multiple times shows that </w:t>
+      </w:r>
+      <w:proofErr w:type="spellStart"/>
+      <w:r>
+        <w:t>fastq</w:t>
+      </w:r>
+      <w:proofErr w:type="spellEnd"/>
+      <w:r>
+        <w:t>-dump run on a “fresh” accession takes about 10-15% longer than that other runs on the same archive done in quick succession.</w:t>
       </w:r>
     </w:p>
     <w:p>
       <w:r>
-        <w:t xml:space="preserve">The purpose of this experiment was to find out if avoiding partial access leads to a higher speed of conversion into FASTQ. We did not have the time to develop an optimized tool to match fastq-dump and the VDB library; we wrote our </w:t>
+        <w:t xml:space="preserve">The purpose of this experiment was to find out if avoiding partial access leads to a higher speed of conversion into FASTQ. We did not have the time to develop an optimized tool to match </w:t>
+      </w:r>
+      <w:proofErr w:type="spellStart"/>
+      <w:r>
+        <w:t>fastq</w:t>
+      </w:r>
+      <w:proofErr w:type="spellEnd"/>
+      <w:r>
+        <w:t xml:space="preserve">-dump and </w:t>
+      </w:r>
+      <w:r>
+        <w:lastRenderedPageBreak/>
+        <w:t xml:space="preserve">the VDB library; we wrote our </w:t>
       </w:r>
       <w:r>
         <w:t xml:space="preserve">experimental </w:t>
@@ -11058,8 +11553,13 @@
       <w:r>
         <w:t xml:space="preserve"> speed is correlated with the source being AWS or Cloudian. On average </w:t>
       </w:r>
-      <w:r>
-        <w:t xml:space="preserve">fastq-dump conversions </w:t>
+      <w:proofErr w:type="spellStart"/>
+      <w:r>
+        <w:t>fastq</w:t>
+      </w:r>
+      <w:proofErr w:type="spellEnd"/>
+      <w:r>
+        <w:t xml:space="preserve">-dump conversions </w:t>
       </w:r>
       <w:r>
         <w:t xml:space="preserve">from AWS </w:t>
@@ -11099,7 +11599,6 @@
         </w:rPr>
       </w:pPr>
       <w:r>
-        <w:lastRenderedPageBreak/>
         <w:br w:type="page"/>
       </w:r>
     </w:p>
@@ -11107,8 +11606,14 @@
       <w:pPr>
         <w:pStyle w:val="Heading2"/>
       </w:pPr>
-      <w:r>
-        <w:t>fastq-dump vs. reader2.py, CSRA</w:t>
+      <w:proofErr w:type="spellStart"/>
+      <w:r>
+        <w:lastRenderedPageBreak/>
+        <w:t>fastq</w:t>
+      </w:r>
+      <w:proofErr w:type="spellEnd"/>
+      <w:r>
+        <w:t>-dump vs. reader2.py, CSRA</w:t>
       </w:r>
       <w:r>
         <w:t xml:space="preserve"> on Cloudian</w:t>
@@ -11126,17 +11631,55 @@
     </w:p>
     <w:p>
       <w:r>
-        <w:t xml:space="preserve">To model the new approach with our Python tool, we created a new blobbing scheme to avoid join operations. We ran writer2.py against two CSRA archives to create blob-group representations of their SEQUENCE, PRIMARY_ALIGNMENT and REFERENCE tables. Then, we ran the stability_db scripts in tw modes corresponding to C and D introduced in the previous sections.  “C” ran fastq-dump against a CSRA archive located in our team’s bucket Cloudian. “D” ran reader2.py against the group-blob representation uploaded to the same bucket. </w:t>
+        <w:t xml:space="preserve">To model the new approach with our Python tool, we created a new blobbing scheme to avoid join operations. We ran writer2.py against two CSRA archives to create blob-group representations of their SEQUENCE, PRIMARY_ALIGNMENT and REFERENCE tables. Then, we ran the </w:t>
+      </w:r>
+      <w:proofErr w:type="spellStart"/>
+      <w:r>
+        <w:t>stability_db</w:t>
+      </w:r>
+      <w:proofErr w:type="spellEnd"/>
+      <w:r>
+        <w:t xml:space="preserve"> scripts in tw</w:t>
+      </w:r>
+      <w:r>
+        <w:t>o</w:t>
+      </w:r>
+      <w:r>
+        <w:t xml:space="preserve"> modes corresponding to C and D introduced in the previous sections.  “C” ran </w:t>
+      </w:r>
+      <w:proofErr w:type="spellStart"/>
+      <w:r>
+        <w:t>fastq</w:t>
+      </w:r>
+      <w:proofErr w:type="spellEnd"/>
+      <w:r>
+        <w:t xml:space="preserve">-dump against a CSRA archive located in our team’s bucket Cloudian. “D” ran reader2.py against the group-blob representation uploaded to the same bucket. </w:t>
       </w:r>
     </w:p>
     <w:p>
       <w:r>
-        <w:t xml:space="preserve">Since the point of the study is to compare access times and recreating fastq from CSRA in a Python script was not practical, we focused on only the time the tools spend in actual downloads. </w:t>
+        <w:t xml:space="preserve">Since the point of the study is to compare access times and recreating </w:t>
+      </w:r>
+      <w:proofErr w:type="spellStart"/>
+      <w:r>
+        <w:t>fastq</w:t>
+      </w:r>
+      <w:proofErr w:type="spellEnd"/>
+      <w:r>
+        <w:t xml:space="preserve"> from CSRA in a Python script was not practical, we focused on only the time the tools spend in actual downloads. </w:t>
       </w:r>
     </w:p>
     <w:p>
       <w:r>
-        <w:t xml:space="preserve">To achieve that, we instrumented fastq-dump (or more precise, the VDB library it uses) to measure </w:t>
+        <w:t xml:space="preserve">To achieve that, we instrumented </w:t>
+      </w:r>
+      <w:proofErr w:type="spellStart"/>
+      <w:r>
+        <w:t>fastq</w:t>
+      </w:r>
+      <w:proofErr w:type="spellEnd"/>
+      <w:r>
+        <w:t xml:space="preserve">-dump (or more precise, the VDB library it uses) to measure </w:t>
       </w:r>
       <w:r>
         <w:t xml:space="preserve">time lapsed from </w:t>
@@ -11145,7 +11688,15 @@
         <w:t xml:space="preserve">the moment an HTTP GET request is sent to the moment the corresponding data is completely read from the response. </w:t>
       </w:r>
       <w:r>
-        <w:t>At the end of an execution of fastq-dump, it reported the total time spent downloading.</w:t>
+        <w:t xml:space="preserve">At the end of an execution of </w:t>
+      </w:r>
+      <w:proofErr w:type="spellStart"/>
+      <w:r>
+        <w:t>fastq</w:t>
+      </w:r>
+      <w:proofErr w:type="spellEnd"/>
+      <w:r>
+        <w:t>-dump, it reported the total time spent downloading.</w:t>
       </w:r>
     </w:p>
     <w:p>
@@ -11175,7 +11726,39 @@
           <w:i/>
           <w:iCs/>
         </w:rPr>
-        <w:t>It is very important that fastq-dump used client-side caching. With caching turned off, a single run of fastq-dump ran for more than 2 hours before we shut it down. Remember that client-side caching carries a cost in terms of disk space, which often comes as a surprise for the users, especially when they try do run multiple downloads in parallel.</w:t>
+        <w:t xml:space="preserve">It is very important that </w:t>
+      </w:r>
+      <w:proofErr w:type="spellStart"/>
+      <w:r>
+        <w:rPr>
+          <w:i/>
+          <w:iCs/>
+        </w:rPr>
+        <w:t>fastq</w:t>
+      </w:r>
+      <w:proofErr w:type="spellEnd"/>
+      <w:r>
+        <w:rPr>
+          <w:i/>
+          <w:iCs/>
+        </w:rPr>
+        <w:t xml:space="preserve">-dump used client-side caching. With caching turned off, a single run of </w:t>
+      </w:r>
+      <w:proofErr w:type="spellStart"/>
+      <w:r>
+        <w:rPr>
+          <w:i/>
+          <w:iCs/>
+        </w:rPr>
+        <w:t>fastq</w:t>
+      </w:r>
+      <w:proofErr w:type="spellEnd"/>
+      <w:r>
+        <w:rPr>
+          <w:i/>
+          <w:iCs/>
+        </w:rPr>
+        <w:t>-dump ran for more than 2 hours before we shut it down. Remember that client-side caching carries a cost in terms of disk space, which often comes as a surprise for the users, especially when they try do run multiple downloads in parallel.</w:t>
       </w:r>
     </w:p>
     <w:p>
@@ -11221,7 +11804,15 @@
           </w:tcPr>
           <w:p>
             <w:r>
-              <w:t>avg(dnldtime), sec</w:t>
+              <w:t>avg(</w:t>
+            </w:r>
+            <w:proofErr w:type="spellStart"/>
+            <w:r>
+              <w:t>dnldtime</w:t>
+            </w:r>
+            <w:proofErr w:type="spellEnd"/>
+            <w:r>
+              <w:t>), sec</w:t>
             </w:r>
           </w:p>
         </w:tc>
@@ -11386,7 +11977,23 @@
         </w:numPr>
       </w:pPr>
       <w:r>
-        <w:t xml:space="preserve">‘timing_db.sh not_partial‘: </w:t>
+        <w:t xml:space="preserve">‘timing_db.sh </w:t>
+      </w:r>
+      <w:proofErr w:type="spellStart"/>
+      <w:r>
+        <w:t>not_</w:t>
+      </w:r>
+      <w:proofErr w:type="gramStart"/>
+      <w:r>
+        <w:t>partial</w:t>
+      </w:r>
+      <w:proofErr w:type="spellEnd"/>
+      <w:r>
+        <w:t>‘</w:t>
+      </w:r>
+      <w:proofErr w:type="gramEnd"/>
+      <w:r>
+        <w:t xml:space="preserve">: </w:t>
       </w:r>
       <w:r>
         <w:t>Download all group blob files representing a</w:t>
@@ -11410,7 +12017,15 @@
         </w:numPr>
       </w:pPr>
       <w:r>
-        <w:t xml:space="preserve">‘timing_db.sh partial_cloudian_seq’: </w:t>
+        <w:t xml:space="preserve">‘timing_db.sh </w:t>
+      </w:r>
+      <w:proofErr w:type="spellStart"/>
+      <w:r>
+        <w:t>partial_cloudian_seq</w:t>
+      </w:r>
+      <w:proofErr w:type="spellEnd"/>
+      <w:r>
+        <w:t xml:space="preserve">’: </w:t>
       </w:r>
       <w:r>
         <w:t xml:space="preserve">Make a sequence of partial downloads </w:t>
@@ -11431,7 +12046,15 @@
         </w:numPr>
       </w:pPr>
       <w:r>
-        <w:t xml:space="preserve">‘timing_db.sh partial_cloudian_rand’: </w:t>
+        <w:t xml:space="preserve">‘timing_db.sh </w:t>
+      </w:r>
+      <w:proofErr w:type="spellStart"/>
+      <w:r>
+        <w:t>partial_cloudian_rand</w:t>
+      </w:r>
+      <w:proofErr w:type="spellEnd"/>
+      <w:r>
+        <w:t xml:space="preserve">’: </w:t>
       </w:r>
       <w:r>
         <w:t xml:space="preserve">Make a sequence of partial downloads </w:t>
@@ -11452,7 +12075,15 @@
         </w:numPr>
       </w:pPr>
       <w:r>
-        <w:t xml:space="preserve">‘timing_db.sh partial_amazon_seq’: </w:t>
+        <w:t xml:space="preserve">‘timing_db.sh </w:t>
+      </w:r>
+      <w:proofErr w:type="spellStart"/>
+      <w:r>
+        <w:t>partial_amazon_seq</w:t>
+      </w:r>
+      <w:proofErr w:type="spellEnd"/>
+      <w:r>
+        <w:t xml:space="preserve">’: </w:t>
       </w:r>
       <w:r>
         <w:t xml:space="preserve">Make a sequence of partial downloads </w:t>
@@ -11477,7 +12108,15 @@
         </w:rPr>
       </w:pPr>
       <w:r>
-        <w:t xml:space="preserve">‘timing_db.sh partial_amazon_rand’: </w:t>
+        <w:t xml:space="preserve">‘timing_db.sh </w:t>
+      </w:r>
+      <w:proofErr w:type="spellStart"/>
+      <w:r>
+        <w:t>partial_amazon_rand</w:t>
+      </w:r>
+      <w:proofErr w:type="spellEnd"/>
+      <w:r>
+        <w:t xml:space="preserve">’: </w:t>
       </w:r>
       <w:r>
         <w:t xml:space="preserve">Make a sequence of partial downloads </w:t>
@@ -11497,15 +12136,25 @@
         </w:rPr>
       </w:pPr>
       <w:r>
-        <w:t xml:space="preserve">The results have been recorded to a Sqlite-database: </w:t>
+        <w:t xml:space="preserve">The results have been recorded to a </w:t>
+      </w:r>
+      <w:proofErr w:type="spellStart"/>
+      <w:r>
+        <w:t>Sqlite</w:t>
+      </w:r>
+      <w:proofErr w:type="spellEnd"/>
+      <w:r>
+        <w:t xml:space="preserve">-database: </w:t>
       </w:r>
       <w:hyperlink r:id="rId19" w:history="1">
+        <w:proofErr w:type="spellStart"/>
         <w:r>
           <w:rPr>
             <w:rStyle w:val="Hyperlink"/>
           </w:rPr>
           <w:t>timing.db</w:t>
         </w:r>
+        <w:proofErr w:type="spellEnd"/>
       </w:hyperlink>
     </w:p>
     <w:tbl>
@@ -11952,13 +12601,50 @@
         <w:t xml:space="preserve"> run 2 instances of stability_db.sh </w:t>
       </w:r>
       <w:r>
-        <w:t>over 1 night. The results have been recorded in this Sqlite-file:</w:t>
+        <w:t xml:space="preserve">over 1 night. The results have been recorded in this </w:t>
+      </w:r>
+      <w:proofErr w:type="spellStart"/>
+      <w:r>
+        <w:t>Sqlite</w:t>
+      </w:r>
+      <w:proofErr w:type="spellEnd"/>
+      <w:r>
+        <w:t>-file:</w:t>
       </w:r>
     </w:p>
     <w:p>
       <w:r>
-        <w:t>/panfs/traces01/sra_review/scratch/raetzw/script_dbs</w:t>
-      </w:r>
+        <w:t>/</w:t>
+      </w:r>
+      <w:proofErr w:type="spellStart"/>
+      <w:r>
+        <w:t>panfs</w:t>
+      </w:r>
+      <w:proofErr w:type="spellEnd"/>
+      <w:r>
+        <w:t>/traces01/</w:t>
+      </w:r>
+      <w:proofErr w:type="spellStart"/>
+      <w:r>
+        <w:t>sra_review</w:t>
+      </w:r>
+      <w:proofErr w:type="spellEnd"/>
+      <w:r>
+        <w:t>/scratch/</w:t>
+      </w:r>
+      <w:proofErr w:type="spellStart"/>
+      <w:r>
+        <w:t>raetzw</w:t>
+      </w:r>
+      <w:proofErr w:type="spellEnd"/>
+      <w:r>
+        <w:t>/</w:t>
+      </w:r>
+      <w:proofErr w:type="spellStart"/>
+      <w:r>
+        <w:t>script_dbs</w:t>
+      </w:r>
+      <w:proofErr w:type="spellEnd"/>
       <w:r>
         <w:t>/stab3.db</w:t>
       </w:r>
@@ -12225,13 +12911,18 @@
       </w:r>
       <w:bookmarkStart w:id="1" w:name="_Hlk70687067"/>
       <w:r>
-        <w:t>The processing speed is correlated with the source being AWS or Cloudian. On average fastq-dump conversions from AWS are about 20% faster and have less variance.</w:t>
-      </w:r>
-      <w:r>
-        <w:t xml:space="preserve"> </w:t>
-      </w:r>
-      <w:r>
-        <w:t>Avoiding partial downloads improves the overall processing speed, even though the tool is written in Python and does not use parallel processing</w:t>
+        <w:t xml:space="preserve">The processing speed is correlated with the source being AWS or Cloudian. On average </w:t>
+      </w:r>
+      <w:proofErr w:type="spellStart"/>
+      <w:r>
+        <w:t>fastq</w:t>
+      </w:r>
+      <w:proofErr w:type="spellEnd"/>
+      <w:r>
+        <w:t>-dump conversions from AWS are about 20% faster and have less variance.</w:t>
+      </w:r>
+      <w:r>
+        <w:t xml:space="preserve"> Avoiding partial downloads improves the overall processing speed, even though the tool is written in Python and does not use parallel processing</w:t>
       </w:r>
       <w:r>
         <w:t>.</w:t>
@@ -12412,7 +13103,15 @@
         <w:footnoteRef/>
       </w:r>
       <w:r>
-        <w:t xml:space="preserve"> The “db” in the name of the script indicates that it stores the results in a database (SQLite). It does not mean that we are processing SRA databases.</w:t>
+        <w:t xml:space="preserve"> The “</w:t>
+      </w:r>
+      <w:proofErr w:type="spellStart"/>
+      <w:r>
+        <w:t>db</w:t>
+      </w:r>
+      <w:proofErr w:type="spellEnd"/>
+      <w:r>
+        <w:t>” in the name of the script indicates that it stores the results in a database (SQLite). It does not mean that we are processing SRA databases.</w:t>
       </w:r>
     </w:p>
   </w:footnote>

</xml_diff>